<commit_message>
Add release notes for MP044
</commit_message>
<xml_diff>
--- a/prot/3T/snapshot_GRE/Documentation_greCEST_VA.docx
+++ b/prot/3T/snapshot_GRE/Documentation_greCEST_VA.docx
@@ -1,29 +1,25 @@
 
 <file path=word/document.xml><?xml version="1.0" encoding="utf-8"?>
-<w:document xmlns:wpc="http://schemas.microsoft.com/office/word/2010/wordprocessingCanvas" xmlns:cx="http://schemas.microsoft.com/office/drawing/2014/chartex" xmlns:cx1="http://schemas.microsoft.com/office/drawing/2015/9/8/chartex" xmlns:mc="http://schemas.openxmlformats.org/markup-compatibility/2006" xmlns:o="urn:schemas-microsoft-com:office:office" xmlns:r="http://schemas.openxmlformats.org/officeDocument/2006/relationships" xmlns:m="http://schemas.openxmlformats.org/officeDocument/2006/math" xmlns:v="urn:schemas-microsoft-com:vml" xmlns:wp14="http://schemas.microsoft.com/office/word/2010/wordprocessingDrawing" xmlns:wp="http://schemas.openxmlformats.org/drawingml/2006/wordprocessingDrawing" xmlns:w10="urn:schemas-microsoft-com:office:word" xmlns:w="http://schemas.openxmlformats.org/wordprocessingml/2006/main" xmlns:w14="http://schemas.microsoft.com/office/word/2010/wordml" xmlns:w15="http://schemas.microsoft.com/office/word/2012/wordml" xmlns:w16se="http://schemas.microsoft.com/office/word/2015/wordml/symex" xmlns:wpg="http://schemas.microsoft.com/office/word/2010/wordprocessingGroup" xmlns:wpi="http://schemas.microsoft.com/office/word/2010/wordprocessingInk" xmlns:wne="http://schemas.microsoft.com/office/word/2006/wordml" xmlns:wps="http://schemas.microsoft.com/office/word/2010/wordprocessingShape" mc:Ignorable="w14 w15 w16se wp14">
+<w:document xmlns:wpc="http://schemas.microsoft.com/office/word/2010/wordprocessingCanvas" xmlns:cx="http://schemas.microsoft.com/office/drawing/2014/chartex" xmlns:cx1="http://schemas.microsoft.com/office/drawing/2015/9/8/chartex" xmlns:cx2="http://schemas.microsoft.com/office/drawing/2015/10/21/chartex" xmlns:cx3="http://schemas.microsoft.com/office/drawing/2016/5/9/chartex" xmlns:cx4="http://schemas.microsoft.com/office/drawing/2016/5/10/chartex" xmlns:cx5="http://schemas.microsoft.com/office/drawing/2016/5/11/chartex" xmlns:cx6="http://schemas.microsoft.com/office/drawing/2016/5/12/chartex" xmlns:cx7="http://schemas.microsoft.com/office/drawing/2016/5/13/chartex" xmlns:cx8="http://schemas.microsoft.com/office/drawing/2016/5/14/chartex" xmlns:mc="http://schemas.openxmlformats.org/markup-compatibility/2006" xmlns:aink="http://schemas.microsoft.com/office/drawing/2016/ink" xmlns:am3d="http://schemas.microsoft.com/office/drawing/2017/model3d" xmlns:o="urn:schemas-microsoft-com:office:office" xmlns:r="http://schemas.openxmlformats.org/officeDocument/2006/relationships" xmlns:m="http://schemas.openxmlformats.org/officeDocument/2006/math" xmlns:v="urn:schemas-microsoft-com:vml" xmlns:wp14="http://schemas.microsoft.com/office/word/2010/wordprocessingDrawing" xmlns:wp="http://schemas.openxmlformats.org/drawingml/2006/wordprocessingDrawing" xmlns:w10="urn:schemas-microsoft-com:office:word" xmlns:w="http://schemas.openxmlformats.org/wordprocessingml/2006/main" xmlns:w14="http://schemas.microsoft.com/office/word/2010/wordml" xmlns:w15="http://schemas.microsoft.com/office/word/2012/wordml" xmlns:w16cid="http://schemas.microsoft.com/office/word/2016/wordml/cid" xmlns:w16se="http://schemas.microsoft.com/office/word/2015/wordml/symex" xmlns:wpg="http://schemas.microsoft.com/office/word/2010/wordprocessingGroup" xmlns:wpi="http://schemas.microsoft.com/office/word/2010/wordprocessingInk" xmlns:wne="http://schemas.microsoft.com/office/word/2006/wordml" xmlns:wps="http://schemas.microsoft.com/office/word/2010/wordprocessingShape" mc:Ignorable="w14 w15 w16se w16cid wp14">
   <w:body>
-    <w:p>
-      <w:pPr>
-        <w:pStyle w:val="berschrift1"/>
-        <w:jc w:val="center"/>
-        <w:rPr>
-          <w:sz w:val="28"/>
-        </w:rPr>
-      </w:pPr>
-    </w:p>
     <w:p/>
     <w:p/>
     <w:p/>
     <w:p>
       <w:pPr>
         <w:pStyle w:val="berschrift1"/>
+        <w:numPr>
+          <w:ilvl w:val="0"/>
+          <w:numId w:val="0"/>
+        </w:numPr>
+        <w:ind w:left="432"/>
         <w:jc w:val="center"/>
         <w:rPr>
           <w:b/>
           <w:sz w:val="28"/>
         </w:rPr>
       </w:pPr>
-      <w:bookmarkStart w:id="0" w:name="_Toc4059500"/>
+      <w:bookmarkStart w:id="0" w:name="_Toc141884790"/>
       <w:r>
         <w:rPr>
           <w:b/>
@@ -268,8 +264,6 @@
         </w:rPr>
         <w:t xml:space="preserve"> </w:t>
       </w:r>
-      <w:bookmarkStart w:id="2" w:name="_GoBack"/>
-      <w:bookmarkEnd w:id="2"/>
     </w:p>
     <w:p>
       <w:pPr>
@@ -449,6 +443,7 @@
             <w:rPr>
               <w:rFonts w:eastAsiaTheme="minorEastAsia"/>
               <w:noProof/>
+              <w:lang w:val="de-DE" w:eastAsia="de-DE"/>
             </w:rPr>
           </w:pPr>
           <w:r>
@@ -460,7 +455,7 @@
           <w:r>
             <w:fldChar w:fldCharType="separate"/>
           </w:r>
-          <w:hyperlink w:anchor="_Toc4059500" w:history="1">
+          <w:hyperlink w:anchor="_Toc141884790" w:history="1">
             <w:r>
               <w:rPr>
                 <w:rStyle w:val="Hyperlink"/>
@@ -488,7 +483,7 @@
                 <w:noProof/>
                 <w:webHidden/>
               </w:rPr>
-              <w:instrText xml:space="preserve"> PAGEREF _Toc4059500 \h </w:instrText>
+              <w:instrText xml:space="preserve"> PAGEREF _Toc141884790 \h </w:instrText>
             </w:r>
             <w:r>
               <w:rPr>
@@ -529,29 +524,33 @@
             <w:rPr>
               <w:rFonts w:eastAsiaTheme="minorEastAsia"/>
               <w:noProof/>
+              <w:lang w:val="de-DE" w:eastAsia="de-DE"/>
             </w:rPr>
           </w:pPr>
-          <w:hyperlink w:anchor="_Toc4059501" w:history="1">
+          <w:hyperlink w:anchor="_Toc141884791" w:history="1">
             <w:r>
               <w:rPr>
                 <w:rStyle w:val="Hyperlink"/>
-                <w:noProof/>
-              </w:rPr>
-              <w:t>1.</w:t>
+                <w:b/>
+                <w:noProof/>
+              </w:rPr>
+              <w:t>0.</w:t>
             </w:r>
             <w:r>
               <w:rPr>
                 <w:rFonts w:eastAsiaTheme="minorEastAsia"/>
                 <w:noProof/>
+                <w:lang w:val="de-DE" w:eastAsia="de-DE"/>
               </w:rPr>
               <w:tab/>
             </w:r>
             <w:r>
               <w:rPr>
                 <w:rStyle w:val="Hyperlink"/>
-                <w:noProof/>
-              </w:rPr>
-              <w:t>Gre CEST sequence installation</w:t>
+                <w:b/>
+                <w:noProof/>
+              </w:rPr>
+              <w:t>Release Notes</w:t>
             </w:r>
             <w:r>
               <w:rPr>
@@ -572,7 +571,77 @@
                 <w:noProof/>
                 <w:webHidden/>
               </w:rPr>
-              <w:instrText xml:space="preserve"> PAGEREF _Toc4059501 \h </w:instrText>
+              <w:instrText xml:space="preserve"> PAGEREF _Toc141884791 \h </w:instrText>
+            </w:r>
+            <w:r>
+              <w:rPr>
+                <w:noProof/>
+                <w:webHidden/>
+              </w:rPr>
+            </w:r>
+            <w:r>
+              <w:rPr>
+                <w:noProof/>
+                <w:webHidden/>
+              </w:rPr>
+              <w:fldChar w:fldCharType="separate"/>
+            </w:r>
+            <w:r>
+              <w:rPr>
+                <w:noProof/>
+                <w:webHidden/>
+              </w:rPr>
+              <w:t>3</w:t>
+            </w:r>
+            <w:r>
+              <w:rPr>
+                <w:noProof/>
+                <w:webHidden/>
+              </w:rPr>
+              <w:fldChar w:fldCharType="end"/>
+            </w:r>
+          </w:hyperlink>
+        </w:p>
+        <w:p>
+          <w:pPr>
+            <w:pStyle w:val="Verzeichnis3"/>
+            <w:tabs>
+              <w:tab w:val="right" w:leader="dot" w:pos="10790"/>
+            </w:tabs>
+            <w:rPr>
+              <w:rFonts w:cstheme="minorBidi"/>
+              <w:noProof/>
+              <w:lang w:val="de-DE" w:eastAsia="de-DE"/>
+            </w:rPr>
+          </w:pPr>
+          <w:hyperlink w:anchor="_Toc141884792" w:history="1">
+            <w:r>
+              <w:rPr>
+                <w:rStyle w:val="Hyperlink"/>
+                <w:noProof/>
+              </w:rPr>
+              <w:t>0.4.4 Version</w:t>
+            </w:r>
+            <w:r>
+              <w:rPr>
+                <w:noProof/>
+                <w:webHidden/>
+              </w:rPr>
+              <w:tab/>
+            </w:r>
+            <w:r>
+              <w:rPr>
+                <w:noProof/>
+                <w:webHidden/>
+              </w:rPr>
+              <w:fldChar w:fldCharType="begin"/>
+            </w:r>
+            <w:r>
+              <w:rPr>
+                <w:noProof/>
+                <w:webHidden/>
+              </w:rPr>
+              <w:instrText xml:space="preserve"> PAGEREF _Toc141884792 \h </w:instrText>
             </w:r>
             <w:r>
               <w:rPr>
@@ -613,29 +682,33 @@
             <w:rPr>
               <w:rFonts w:eastAsiaTheme="minorEastAsia"/>
               <w:noProof/>
+              <w:lang w:val="de-DE" w:eastAsia="de-DE"/>
             </w:rPr>
           </w:pPr>
-          <w:hyperlink w:anchor="_Toc4059502" w:history="1">
+          <w:hyperlink w:anchor="_Toc141884793" w:history="1">
             <w:r>
               <w:rPr>
                 <w:rStyle w:val="Hyperlink"/>
-                <w:noProof/>
-              </w:rPr>
-              <w:t>2.</w:t>
+                <w:b/>
+                <w:noProof/>
+              </w:rPr>
+              <w:t>1.</w:t>
             </w:r>
             <w:r>
               <w:rPr>
                 <w:rFonts w:eastAsiaTheme="minorEastAsia"/>
                 <w:noProof/>
+                <w:lang w:val="de-DE" w:eastAsia="de-DE"/>
               </w:rPr>
               <w:tab/>
             </w:r>
             <w:r>
               <w:rPr>
                 <w:rStyle w:val="Hyperlink"/>
-                <w:noProof/>
-              </w:rPr>
-              <w:t>The saturation module</w:t>
+                <w:b/>
+                <w:noProof/>
+              </w:rPr>
+              <w:t>Preparing the installation</w:t>
             </w:r>
             <w:r>
               <w:rPr>
@@ -656,7 +729,7 @@
                 <w:noProof/>
                 <w:webHidden/>
               </w:rPr>
-              <w:instrText xml:space="preserve"> PAGEREF _Toc4059502 \h </w:instrText>
+              <w:instrText xml:space="preserve"> PAGEREF _Toc141884793 \h </w:instrText>
             </w:r>
             <w:r>
               <w:rPr>
@@ -676,7 +749,179 @@
                 <w:noProof/>
                 <w:webHidden/>
               </w:rPr>
-              <w:t>3</w:t>
+              <w:t>4</w:t>
+            </w:r>
+            <w:r>
+              <w:rPr>
+                <w:noProof/>
+                <w:webHidden/>
+              </w:rPr>
+              <w:fldChar w:fldCharType="end"/>
+            </w:r>
+          </w:hyperlink>
+        </w:p>
+        <w:p>
+          <w:pPr>
+            <w:pStyle w:val="Verzeichnis3"/>
+            <w:tabs>
+              <w:tab w:val="left" w:pos="880"/>
+              <w:tab w:val="right" w:leader="dot" w:pos="10790"/>
+            </w:tabs>
+            <w:rPr>
+              <w:rFonts w:cstheme="minorBidi"/>
+              <w:noProof/>
+              <w:lang w:val="de-DE" w:eastAsia="de-DE"/>
+            </w:rPr>
+          </w:pPr>
+          <w:hyperlink w:anchor="_Toc141884794" w:history="1">
+            <w:r>
+              <w:rPr>
+                <w:rStyle w:val="Hyperlink"/>
+                <w:noProof/>
+              </w:rPr>
+              <w:t>a.</w:t>
+            </w:r>
+            <w:r>
+              <w:rPr>
+                <w:rFonts w:cstheme="minorBidi"/>
+                <w:noProof/>
+                <w:lang w:val="de-DE" w:eastAsia="de-DE"/>
+              </w:rPr>
+              <w:tab/>
+            </w:r>
+            <w:r>
+              <w:rPr>
+                <w:rStyle w:val="Hyperlink"/>
+                <w:noProof/>
+              </w:rPr>
+              <w:t>Deactivate the Kiosk mode</w:t>
+            </w:r>
+            <w:r>
+              <w:rPr>
+                <w:noProof/>
+                <w:webHidden/>
+              </w:rPr>
+              <w:tab/>
+            </w:r>
+            <w:r>
+              <w:rPr>
+                <w:noProof/>
+                <w:webHidden/>
+              </w:rPr>
+              <w:fldChar w:fldCharType="begin"/>
+            </w:r>
+            <w:r>
+              <w:rPr>
+                <w:noProof/>
+                <w:webHidden/>
+              </w:rPr>
+              <w:instrText xml:space="preserve"> PAGEREF _Toc141884794 \h </w:instrText>
+            </w:r>
+            <w:r>
+              <w:rPr>
+                <w:noProof/>
+                <w:webHidden/>
+              </w:rPr>
+            </w:r>
+            <w:r>
+              <w:rPr>
+                <w:noProof/>
+                <w:webHidden/>
+              </w:rPr>
+              <w:fldChar w:fldCharType="separate"/>
+            </w:r>
+            <w:r>
+              <w:rPr>
+                <w:noProof/>
+                <w:webHidden/>
+              </w:rPr>
+              <w:t>4</w:t>
+            </w:r>
+            <w:r>
+              <w:rPr>
+                <w:noProof/>
+                <w:webHidden/>
+              </w:rPr>
+              <w:fldChar w:fldCharType="end"/>
+            </w:r>
+          </w:hyperlink>
+        </w:p>
+        <w:p>
+          <w:pPr>
+            <w:pStyle w:val="Verzeichnis3"/>
+            <w:tabs>
+              <w:tab w:val="left" w:pos="880"/>
+              <w:tab w:val="right" w:leader="dot" w:pos="10790"/>
+            </w:tabs>
+            <w:rPr>
+              <w:rFonts w:cstheme="minorBidi"/>
+              <w:noProof/>
+              <w:lang w:val="de-DE" w:eastAsia="de-DE"/>
+            </w:rPr>
+          </w:pPr>
+          <w:hyperlink w:anchor="_Toc141884795" w:history="1">
+            <w:r>
+              <w:rPr>
+                <w:rStyle w:val="Hyperlink"/>
+                <w:noProof/>
+              </w:rPr>
+              <w:t>b.</w:t>
+            </w:r>
+            <w:r>
+              <w:rPr>
+                <w:rFonts w:cstheme="minorBidi"/>
+                <w:noProof/>
+                <w:lang w:val="de-DE" w:eastAsia="de-DE"/>
+              </w:rPr>
+              <w:tab/>
+            </w:r>
+            <w:r>
+              <w:rPr>
+                <w:rStyle w:val="Hyperlink"/>
+                <w:noProof/>
+              </w:rPr>
+              <w:t>Adding Certificate to device</w:t>
+            </w:r>
+            <w:r>
+              <w:rPr>
+                <w:noProof/>
+                <w:webHidden/>
+              </w:rPr>
+              <w:tab/>
+            </w:r>
+            <w:r>
+              <w:rPr>
+                <w:noProof/>
+                <w:webHidden/>
+              </w:rPr>
+              <w:fldChar w:fldCharType="begin"/>
+            </w:r>
+            <w:r>
+              <w:rPr>
+                <w:noProof/>
+                <w:webHidden/>
+              </w:rPr>
+              <w:instrText xml:space="preserve"> PAGEREF _Toc141884795 \h </w:instrText>
+            </w:r>
+            <w:r>
+              <w:rPr>
+                <w:noProof/>
+                <w:webHidden/>
+              </w:rPr>
+            </w:r>
+            <w:r>
+              <w:rPr>
+                <w:noProof/>
+                <w:webHidden/>
+              </w:rPr>
+              <w:fldChar w:fldCharType="separate"/>
+            </w:r>
+            <w:r>
+              <w:rPr>
+                <w:noProof/>
+                <w:webHidden/>
+              </w:rPr>
+              <w:t>4</w:t>
             </w:r>
             <w:r>
               <w:rPr>
@@ -697,29 +942,33 @@
             <w:rPr>
               <w:rFonts w:eastAsiaTheme="minorEastAsia"/>
               <w:noProof/>
+              <w:lang w:val="de-DE" w:eastAsia="de-DE"/>
             </w:rPr>
           </w:pPr>
-          <w:hyperlink w:anchor="_Toc4059503" w:history="1">
+          <w:hyperlink w:anchor="_Toc141884796" w:history="1">
             <w:r>
               <w:rPr>
                 <w:rStyle w:val="Hyperlink"/>
-                <w:noProof/>
-              </w:rPr>
-              <w:t>3.</w:t>
+                <w:b/>
+                <w:noProof/>
+              </w:rPr>
+              <w:t>2.</w:t>
             </w:r>
             <w:r>
               <w:rPr>
                 <w:rFonts w:eastAsiaTheme="minorEastAsia"/>
                 <w:noProof/>
+                <w:lang w:val="de-DE" w:eastAsia="de-DE"/>
               </w:rPr>
               <w:tab/>
             </w:r>
             <w:r>
               <w:rPr>
                 <w:rStyle w:val="Hyperlink"/>
-                <w:noProof/>
-              </w:rPr>
-              <w:t>CEST logfiles</w:t>
+                <w:b/>
+                <w:noProof/>
+              </w:rPr>
+              <w:t>Gre CEST sequence installation</w:t>
             </w:r>
             <w:r>
               <w:rPr>
@@ -740,7 +989,7 @@
                 <w:noProof/>
                 <w:webHidden/>
               </w:rPr>
-              <w:instrText xml:space="preserve"> PAGEREF _Toc4059503 \h </w:instrText>
+              <w:instrText xml:space="preserve"> PAGEREF _Toc141884796 \h </w:instrText>
             </w:r>
             <w:r>
               <w:rPr>
@@ -760,7 +1009,7 @@
                 <w:noProof/>
                 <w:webHidden/>
               </w:rPr>
-              <w:t>5</w:t>
+              <w:t>6</w:t>
             </w:r>
             <w:r>
               <w:rPr>
@@ -781,12 +1030,102 @@
             <w:rPr>
               <w:rFonts w:eastAsiaTheme="minorEastAsia"/>
               <w:noProof/>
+              <w:lang w:val="de-DE" w:eastAsia="de-DE"/>
             </w:rPr>
           </w:pPr>
-          <w:hyperlink w:anchor="_Toc4059504" w:history="1">
+          <w:hyperlink w:anchor="_Toc141884797" w:history="1">
             <w:r>
               <w:rPr>
                 <w:rStyle w:val="Hyperlink"/>
+                <w:b/>
+                <w:noProof/>
+              </w:rPr>
+              <w:t>3.</w:t>
+            </w:r>
+            <w:r>
+              <w:rPr>
+                <w:rFonts w:eastAsiaTheme="minorEastAsia"/>
+                <w:noProof/>
+                <w:lang w:val="de-DE" w:eastAsia="de-DE"/>
+              </w:rPr>
+              <w:tab/>
+            </w:r>
+            <w:r>
+              <w:rPr>
+                <w:rStyle w:val="Hyperlink"/>
+                <w:b/>
+                <w:noProof/>
+              </w:rPr>
+              <w:t>The saturation module</w:t>
+            </w:r>
+            <w:r>
+              <w:rPr>
+                <w:noProof/>
+                <w:webHidden/>
+              </w:rPr>
+              <w:tab/>
+            </w:r>
+            <w:r>
+              <w:rPr>
+                <w:noProof/>
+                <w:webHidden/>
+              </w:rPr>
+              <w:fldChar w:fldCharType="begin"/>
+            </w:r>
+            <w:r>
+              <w:rPr>
+                <w:noProof/>
+                <w:webHidden/>
+              </w:rPr>
+              <w:instrText xml:space="preserve"> PAGEREF _Toc141884797 \h </w:instrText>
+            </w:r>
+            <w:r>
+              <w:rPr>
+                <w:noProof/>
+                <w:webHidden/>
+              </w:rPr>
+            </w:r>
+            <w:r>
+              <w:rPr>
+                <w:noProof/>
+                <w:webHidden/>
+              </w:rPr>
+              <w:fldChar w:fldCharType="separate"/>
+            </w:r>
+            <w:r>
+              <w:rPr>
+                <w:noProof/>
+                <w:webHidden/>
+              </w:rPr>
+              <w:t>6</w:t>
+            </w:r>
+            <w:r>
+              <w:rPr>
+                <w:noProof/>
+                <w:webHidden/>
+              </w:rPr>
+              <w:fldChar w:fldCharType="end"/>
+            </w:r>
+          </w:hyperlink>
+        </w:p>
+        <w:p>
+          <w:pPr>
+            <w:pStyle w:val="Verzeichnis2"/>
+            <w:tabs>
+              <w:tab w:val="left" w:pos="660"/>
+              <w:tab w:val="right" w:leader="dot" w:pos="10790"/>
+            </w:tabs>
+            <w:rPr>
+              <w:rFonts w:eastAsiaTheme="minorEastAsia"/>
+              <w:noProof/>
+              <w:lang w:val="de-DE" w:eastAsia="de-DE"/>
+            </w:rPr>
+          </w:pPr>
+          <w:hyperlink w:anchor="_Toc141884798" w:history="1">
+            <w:r>
+              <w:rPr>
+                <w:rStyle w:val="Hyperlink"/>
+                <w:b/>
                 <w:noProof/>
               </w:rPr>
               <w:t>4.</w:t>
@@ -795,12 +1134,102 @@
               <w:rPr>
                 <w:rFonts w:eastAsiaTheme="minorEastAsia"/>
                 <w:noProof/>
+                <w:lang w:val="de-DE" w:eastAsia="de-DE"/>
               </w:rPr>
               <w:tab/>
             </w:r>
             <w:r>
               <w:rPr>
                 <w:rStyle w:val="Hyperlink"/>
+                <w:b/>
+                <w:noProof/>
+              </w:rPr>
+              <w:t>CEST parameters for post processing</w:t>
+            </w:r>
+            <w:r>
+              <w:rPr>
+                <w:noProof/>
+                <w:webHidden/>
+              </w:rPr>
+              <w:tab/>
+            </w:r>
+            <w:r>
+              <w:rPr>
+                <w:noProof/>
+                <w:webHidden/>
+              </w:rPr>
+              <w:fldChar w:fldCharType="begin"/>
+            </w:r>
+            <w:r>
+              <w:rPr>
+                <w:noProof/>
+                <w:webHidden/>
+              </w:rPr>
+              <w:instrText xml:space="preserve"> PAGEREF _Toc141884798 \h </w:instrText>
+            </w:r>
+            <w:r>
+              <w:rPr>
+                <w:noProof/>
+                <w:webHidden/>
+              </w:rPr>
+            </w:r>
+            <w:r>
+              <w:rPr>
+                <w:noProof/>
+                <w:webHidden/>
+              </w:rPr>
+              <w:fldChar w:fldCharType="separate"/>
+            </w:r>
+            <w:r>
+              <w:rPr>
+                <w:noProof/>
+                <w:webHidden/>
+              </w:rPr>
+              <w:t>9</w:t>
+            </w:r>
+            <w:r>
+              <w:rPr>
+                <w:noProof/>
+                <w:webHidden/>
+              </w:rPr>
+              <w:fldChar w:fldCharType="end"/>
+            </w:r>
+          </w:hyperlink>
+        </w:p>
+        <w:p>
+          <w:pPr>
+            <w:pStyle w:val="Verzeichnis2"/>
+            <w:tabs>
+              <w:tab w:val="left" w:pos="660"/>
+              <w:tab w:val="right" w:leader="dot" w:pos="10790"/>
+            </w:tabs>
+            <w:rPr>
+              <w:rFonts w:eastAsiaTheme="minorEastAsia"/>
+              <w:noProof/>
+              <w:lang w:val="de-DE" w:eastAsia="de-DE"/>
+            </w:rPr>
+          </w:pPr>
+          <w:hyperlink w:anchor="_Toc141884799" w:history="1">
+            <w:r>
+              <w:rPr>
+                <w:rStyle w:val="Hyperlink"/>
+                <w:b/>
+                <w:noProof/>
+              </w:rPr>
+              <w:t>5.</w:t>
+            </w:r>
+            <w:r>
+              <w:rPr>
+                <w:rFonts w:eastAsiaTheme="minorEastAsia"/>
+                <w:noProof/>
+                <w:lang w:val="de-DE" w:eastAsia="de-DE"/>
+              </w:rPr>
+              <w:tab/>
+            </w:r>
+            <w:r>
+              <w:rPr>
+                <w:rStyle w:val="Hyperlink"/>
+                <w:b/>
                 <w:noProof/>
               </w:rPr>
               <w:t>3D CEST Sequence types</w:t>
@@ -824,7 +1253,7 @@
                 <w:noProof/>
                 <w:webHidden/>
               </w:rPr>
-              <w:instrText xml:space="preserve"> PAGEREF _Toc4059504 \h </w:instrText>
+              <w:instrText xml:space="preserve"> PAGEREF _Toc141884799 \h </w:instrText>
             </w:r>
             <w:r>
               <w:rPr>
@@ -844,7 +1273,7 @@
                 <w:noProof/>
                 <w:webHidden/>
               </w:rPr>
-              <w:t>6</w:t>
+              <w:t>9</w:t>
             </w:r>
             <w:r>
               <w:rPr>
@@ -865,26 +1294,30 @@
             <w:rPr>
               <w:rFonts w:eastAsiaTheme="minorEastAsia"/>
               <w:noProof/>
+              <w:lang w:val="de-DE" w:eastAsia="de-DE"/>
             </w:rPr>
           </w:pPr>
-          <w:hyperlink w:anchor="_Toc4059505" w:history="1">
+          <w:hyperlink w:anchor="_Toc141884800" w:history="1">
             <w:r>
               <w:rPr>
                 <w:rStyle w:val="Hyperlink"/>
-                <w:noProof/>
-              </w:rPr>
-              <w:t>4.1.</w:t>
+                <w:b/>
+                <w:noProof/>
+              </w:rPr>
+              <w:t>5.1.</w:t>
             </w:r>
             <w:r>
               <w:rPr>
                 <w:rFonts w:eastAsiaTheme="minorEastAsia"/>
                 <w:noProof/>
+                <w:lang w:val="de-DE" w:eastAsia="de-DE"/>
               </w:rPr>
               <w:tab/>
             </w:r>
             <w:r>
               <w:rPr>
                 <w:rStyle w:val="Hyperlink"/>
+                <w:b/>
                 <w:noProof/>
               </w:rPr>
               <w:t>Steady-state CEST</w:t>
@@ -908,7 +1341,7 @@
                 <w:noProof/>
                 <w:webHidden/>
               </w:rPr>
-              <w:instrText xml:space="preserve"> PAGEREF _Toc4059505 \h </w:instrText>
+              <w:instrText xml:space="preserve"> PAGEREF _Toc141884800 \h </w:instrText>
             </w:r>
             <w:r>
               <w:rPr>
@@ -928,7 +1361,7 @@
                 <w:noProof/>
                 <w:webHidden/>
               </w:rPr>
-              <w:t>6</w:t>
+              <w:t>9</w:t>
             </w:r>
             <w:r>
               <w:rPr>
@@ -949,26 +1382,30 @@
             <w:rPr>
               <w:rFonts w:eastAsiaTheme="minorEastAsia"/>
               <w:noProof/>
+              <w:lang w:val="de-DE" w:eastAsia="de-DE"/>
             </w:rPr>
           </w:pPr>
-          <w:hyperlink w:anchor="_Toc4059506" w:history="1">
+          <w:hyperlink w:anchor="_Toc141884801" w:history="1">
             <w:r>
               <w:rPr>
                 <w:rStyle w:val="Hyperlink"/>
-                <w:noProof/>
-              </w:rPr>
-              <w:t>4.2.</w:t>
+                <w:b/>
+                <w:noProof/>
+              </w:rPr>
+              <w:t>5.2.</w:t>
             </w:r>
             <w:r>
               <w:rPr>
                 <w:rFonts w:eastAsiaTheme="minorEastAsia"/>
                 <w:noProof/>
+                <w:lang w:val="de-DE" w:eastAsia="de-DE"/>
               </w:rPr>
               <w:tab/>
             </w:r>
             <w:r>
               <w:rPr>
                 <w:rStyle w:val="Hyperlink"/>
+                <w:b/>
                 <w:noProof/>
               </w:rPr>
               <w:t>Pseudo-steady-state CEST</w:t>
@@ -992,7 +1429,7 @@
                 <w:noProof/>
                 <w:webHidden/>
               </w:rPr>
-              <w:instrText xml:space="preserve"> PAGEREF _Toc4059506 \h </w:instrText>
+              <w:instrText xml:space="preserve"> PAGEREF _Toc141884801 \h </w:instrText>
             </w:r>
             <w:r>
               <w:rPr>
@@ -1012,7 +1449,7 @@
                 <w:noProof/>
                 <w:webHidden/>
               </w:rPr>
-              <w:t>7</w:t>
+              <w:t>10</w:t>
             </w:r>
             <w:r>
               <w:rPr>
@@ -1033,26 +1470,30 @@
             <w:rPr>
               <w:rFonts w:eastAsiaTheme="minorEastAsia"/>
               <w:noProof/>
+              <w:lang w:val="de-DE" w:eastAsia="de-DE"/>
             </w:rPr>
           </w:pPr>
-          <w:hyperlink w:anchor="_Toc4059507" w:history="1">
+          <w:hyperlink w:anchor="_Toc141884802" w:history="1">
             <w:r>
               <w:rPr>
                 <w:rStyle w:val="Hyperlink"/>
-                <w:noProof/>
-              </w:rPr>
-              <w:t>4.3.</w:t>
+                <w:b/>
+                <w:noProof/>
+              </w:rPr>
+              <w:t>5.3.</w:t>
             </w:r>
             <w:r>
               <w:rPr>
                 <w:rFonts w:eastAsiaTheme="minorEastAsia"/>
                 <w:noProof/>
+                <w:lang w:val="de-DE" w:eastAsia="de-DE"/>
               </w:rPr>
               <w:tab/>
             </w:r>
             <w:r>
               <w:rPr>
                 <w:rStyle w:val="Hyperlink"/>
+                <w:b/>
                 <w:noProof/>
               </w:rPr>
               <w:t>Snapshot CEST</w:t>
@@ -1076,7 +1517,7 @@
                 <w:noProof/>
                 <w:webHidden/>
               </w:rPr>
-              <w:instrText xml:space="preserve"> PAGEREF _Toc4059507 \h </w:instrText>
+              <w:instrText xml:space="preserve"> PAGEREF _Toc141884802 \h </w:instrText>
             </w:r>
             <w:r>
               <w:rPr>
@@ -1096,7 +1537,7 @@
                 <w:noProof/>
                 <w:webHidden/>
               </w:rPr>
-              <w:t>8</w:t>
+              <w:t>11</w:t>
             </w:r>
             <w:r>
               <w:rPr>
@@ -1117,26 +1558,30 @@
             <w:rPr>
               <w:rFonts w:eastAsiaTheme="minorEastAsia"/>
               <w:noProof/>
+              <w:lang w:val="de-DE" w:eastAsia="de-DE"/>
             </w:rPr>
           </w:pPr>
-          <w:hyperlink w:anchor="_Toc4059508" w:history="1">
+          <w:hyperlink w:anchor="_Toc141884803" w:history="1">
             <w:r>
               <w:rPr>
                 <w:rStyle w:val="Hyperlink"/>
-                <w:noProof/>
-              </w:rPr>
-              <w:t>5.</w:t>
+                <w:b/>
+                <w:noProof/>
+              </w:rPr>
+              <w:t>6.</w:t>
             </w:r>
             <w:r>
               <w:rPr>
                 <w:rFonts w:eastAsiaTheme="minorEastAsia"/>
                 <w:noProof/>
+                <w:lang w:val="de-DE" w:eastAsia="de-DE"/>
               </w:rPr>
               <w:tab/>
             </w:r>
             <w:r>
               <w:rPr>
                 <w:rStyle w:val="Hyperlink"/>
+                <w:b/>
                 <w:noProof/>
               </w:rPr>
               <w:t>2D CEST Sequence types</w:t>
@@ -1160,7 +1605,7 @@
                 <w:noProof/>
                 <w:webHidden/>
               </w:rPr>
-              <w:instrText xml:space="preserve"> PAGEREF _Toc4059508 \h </w:instrText>
+              <w:instrText xml:space="preserve"> PAGEREF _Toc141884803 \h </w:instrText>
             </w:r>
             <w:r>
               <w:rPr>
@@ -1180,7 +1625,7 @@
                 <w:noProof/>
                 <w:webHidden/>
               </w:rPr>
-              <w:t>9</w:t>
+              <w:t>12</w:t>
             </w:r>
             <w:r>
               <w:rPr>
@@ -1201,26 +1646,470 @@
             <w:rPr>
               <w:rFonts w:eastAsiaTheme="minorEastAsia"/>
               <w:noProof/>
+              <w:lang w:val="de-DE" w:eastAsia="de-DE"/>
             </w:rPr>
           </w:pPr>
-          <w:hyperlink w:anchor="_Toc4059509" w:history="1">
+          <w:hyperlink w:anchor="_Toc141884804" w:history="1">
             <w:r>
               <w:rPr>
                 <w:rStyle w:val="Hyperlink"/>
-                <w:noProof/>
-              </w:rPr>
-              <w:t>6.</w:t>
+                <w:b/>
+                <w:noProof/>
+              </w:rPr>
+              <w:t>7.</w:t>
             </w:r>
             <w:r>
               <w:rPr>
                 <w:rFonts w:eastAsiaTheme="minorEastAsia"/>
                 <w:noProof/>
+                <w:lang w:val="de-DE" w:eastAsia="de-DE"/>
               </w:rPr>
               <w:tab/>
             </w:r>
             <w:r>
               <w:rPr>
                 <w:rStyle w:val="Hyperlink"/>
+                <w:b/>
+                <w:noProof/>
+              </w:rPr>
+              <w:t>PTX settings – enabled  only for VE12 versions an 7T</w:t>
+            </w:r>
+            <w:r>
+              <w:rPr>
+                <w:noProof/>
+                <w:webHidden/>
+              </w:rPr>
+              <w:tab/>
+            </w:r>
+            <w:r>
+              <w:rPr>
+                <w:noProof/>
+                <w:webHidden/>
+              </w:rPr>
+              <w:fldChar w:fldCharType="begin"/>
+            </w:r>
+            <w:r>
+              <w:rPr>
+                <w:noProof/>
+                <w:webHidden/>
+              </w:rPr>
+              <w:instrText xml:space="preserve"> PAGEREF _Toc141884804 \h </w:instrText>
+            </w:r>
+            <w:r>
+              <w:rPr>
+                <w:noProof/>
+                <w:webHidden/>
+              </w:rPr>
+            </w:r>
+            <w:r>
+              <w:rPr>
+                <w:noProof/>
+                <w:webHidden/>
+              </w:rPr>
+              <w:fldChar w:fldCharType="separate"/>
+            </w:r>
+            <w:r>
+              <w:rPr>
+                <w:noProof/>
+                <w:webHidden/>
+              </w:rPr>
+              <w:t>13</w:t>
+            </w:r>
+            <w:r>
+              <w:rPr>
+                <w:noProof/>
+                <w:webHidden/>
+              </w:rPr>
+              <w:fldChar w:fldCharType="end"/>
+            </w:r>
+          </w:hyperlink>
+        </w:p>
+        <w:p>
+          <w:pPr>
+            <w:pStyle w:val="Verzeichnis2"/>
+            <w:tabs>
+              <w:tab w:val="left" w:pos="880"/>
+              <w:tab w:val="right" w:leader="dot" w:pos="10790"/>
+            </w:tabs>
+            <w:rPr>
+              <w:rFonts w:eastAsiaTheme="minorEastAsia"/>
+              <w:noProof/>
+              <w:lang w:val="de-DE" w:eastAsia="de-DE"/>
+            </w:rPr>
+          </w:pPr>
+          <w:hyperlink w:anchor="_Toc141884805" w:history="1">
+            <w:r>
+              <w:rPr>
+                <w:rStyle w:val="Hyperlink"/>
+                <w:b/>
+                <w:noProof/>
+              </w:rPr>
+              <w:t>7.1.</w:t>
+            </w:r>
+            <w:r>
+              <w:rPr>
+                <w:rFonts w:eastAsiaTheme="minorEastAsia"/>
+                <w:noProof/>
+                <w:lang w:val="de-DE" w:eastAsia="de-DE"/>
+              </w:rPr>
+              <w:tab/>
+            </w:r>
+            <w:r>
+              <w:rPr>
+                <w:rStyle w:val="Hyperlink"/>
+                <w:b/>
+                <w:noProof/>
+              </w:rPr>
+              <w:t>CP only mode</w:t>
+            </w:r>
+            <w:r>
+              <w:rPr>
+                <w:noProof/>
+                <w:webHidden/>
+              </w:rPr>
+              <w:tab/>
+            </w:r>
+            <w:r>
+              <w:rPr>
+                <w:noProof/>
+                <w:webHidden/>
+              </w:rPr>
+              <w:fldChar w:fldCharType="begin"/>
+            </w:r>
+            <w:r>
+              <w:rPr>
+                <w:noProof/>
+                <w:webHidden/>
+              </w:rPr>
+              <w:instrText xml:space="preserve"> PAGEREF _Toc141884805 \h </w:instrText>
+            </w:r>
+            <w:r>
+              <w:rPr>
+                <w:noProof/>
+                <w:webHidden/>
+              </w:rPr>
+            </w:r>
+            <w:r>
+              <w:rPr>
+                <w:noProof/>
+                <w:webHidden/>
+              </w:rPr>
+              <w:fldChar w:fldCharType="separate"/>
+            </w:r>
+            <w:r>
+              <w:rPr>
+                <w:noProof/>
+                <w:webHidden/>
+              </w:rPr>
+              <w:t>13</w:t>
+            </w:r>
+            <w:r>
+              <w:rPr>
+                <w:noProof/>
+                <w:webHidden/>
+              </w:rPr>
+              <w:fldChar w:fldCharType="end"/>
+            </w:r>
+          </w:hyperlink>
+        </w:p>
+        <w:p>
+          <w:pPr>
+            <w:pStyle w:val="Verzeichnis2"/>
+            <w:tabs>
+              <w:tab w:val="left" w:pos="880"/>
+              <w:tab w:val="right" w:leader="dot" w:pos="10790"/>
+            </w:tabs>
+            <w:rPr>
+              <w:rFonts w:eastAsiaTheme="minorEastAsia"/>
+              <w:noProof/>
+              <w:lang w:val="de-DE" w:eastAsia="de-DE"/>
+            </w:rPr>
+          </w:pPr>
+          <w:hyperlink w:anchor="_Toc141884806" w:history="1">
+            <w:r>
+              <w:rPr>
+                <w:rStyle w:val="Hyperlink"/>
+                <w:b/>
+                <w:noProof/>
+              </w:rPr>
+              <w:t>7.2.</w:t>
+            </w:r>
+            <w:r>
+              <w:rPr>
+                <w:rFonts w:eastAsiaTheme="minorEastAsia"/>
+                <w:noProof/>
+                <w:lang w:val="de-DE" w:eastAsia="de-DE"/>
+              </w:rPr>
+              <w:tab/>
+            </w:r>
+            <w:r>
+              <w:rPr>
+                <w:rStyle w:val="Hyperlink"/>
+                <w:b/>
+                <w:noProof/>
+              </w:rPr>
+              <w:t>MIMOSA / EP during saturation</w:t>
+            </w:r>
+            <w:r>
+              <w:rPr>
+                <w:noProof/>
+                <w:webHidden/>
+              </w:rPr>
+              <w:tab/>
+            </w:r>
+            <w:r>
+              <w:rPr>
+                <w:noProof/>
+                <w:webHidden/>
+              </w:rPr>
+              <w:fldChar w:fldCharType="begin"/>
+            </w:r>
+            <w:r>
+              <w:rPr>
+                <w:noProof/>
+                <w:webHidden/>
+              </w:rPr>
+              <w:instrText xml:space="preserve"> PAGEREF _Toc141884806 \h </w:instrText>
+            </w:r>
+            <w:r>
+              <w:rPr>
+                <w:noProof/>
+                <w:webHidden/>
+              </w:rPr>
+            </w:r>
+            <w:r>
+              <w:rPr>
+                <w:noProof/>
+                <w:webHidden/>
+              </w:rPr>
+              <w:fldChar w:fldCharType="separate"/>
+            </w:r>
+            <w:r>
+              <w:rPr>
+                <w:noProof/>
+                <w:webHidden/>
+              </w:rPr>
+              <w:t>13</w:t>
+            </w:r>
+            <w:r>
+              <w:rPr>
+                <w:noProof/>
+                <w:webHidden/>
+              </w:rPr>
+              <w:fldChar w:fldCharType="end"/>
+            </w:r>
+          </w:hyperlink>
+        </w:p>
+        <w:p>
+          <w:pPr>
+            <w:pStyle w:val="Verzeichnis2"/>
+            <w:tabs>
+              <w:tab w:val="left" w:pos="660"/>
+              <w:tab w:val="right" w:leader="dot" w:pos="10790"/>
+            </w:tabs>
+            <w:rPr>
+              <w:rFonts w:eastAsiaTheme="minorEastAsia"/>
+              <w:noProof/>
+              <w:lang w:val="de-DE" w:eastAsia="de-DE"/>
+            </w:rPr>
+          </w:pPr>
+          <w:hyperlink w:anchor="_Toc141884807" w:history="1">
+            <w:r>
+              <w:rPr>
+                <w:rStyle w:val="Hyperlink"/>
+                <w:b/>
+                <w:noProof/>
+              </w:rPr>
+              <w:t>8.</w:t>
+            </w:r>
+            <w:r>
+              <w:rPr>
+                <w:rFonts w:eastAsiaTheme="minorEastAsia"/>
+                <w:noProof/>
+                <w:lang w:val="de-DE" w:eastAsia="de-DE"/>
+              </w:rPr>
+              <w:tab/>
+            </w:r>
+            <w:r>
+              <w:rPr>
+                <w:rStyle w:val="Hyperlink"/>
+                <w:b/>
+                <w:noProof/>
+              </w:rPr>
+              <w:t>DICOM setting</w:t>
+            </w:r>
+            <w:r>
+              <w:rPr>
+                <w:noProof/>
+                <w:webHidden/>
+              </w:rPr>
+              <w:tab/>
+            </w:r>
+            <w:r>
+              <w:rPr>
+                <w:noProof/>
+                <w:webHidden/>
+              </w:rPr>
+              <w:fldChar w:fldCharType="begin"/>
+            </w:r>
+            <w:r>
+              <w:rPr>
+                <w:noProof/>
+                <w:webHidden/>
+              </w:rPr>
+              <w:instrText xml:space="preserve"> PAGEREF _Toc141884807 \h </w:instrText>
+            </w:r>
+            <w:r>
+              <w:rPr>
+                <w:noProof/>
+                <w:webHidden/>
+              </w:rPr>
+            </w:r>
+            <w:r>
+              <w:rPr>
+                <w:noProof/>
+                <w:webHidden/>
+              </w:rPr>
+              <w:fldChar w:fldCharType="separate"/>
+            </w:r>
+            <w:r>
+              <w:rPr>
+                <w:noProof/>
+                <w:webHidden/>
+              </w:rPr>
+              <w:t>13</w:t>
+            </w:r>
+            <w:r>
+              <w:rPr>
+                <w:noProof/>
+                <w:webHidden/>
+              </w:rPr>
+              <w:fldChar w:fldCharType="end"/>
+            </w:r>
+          </w:hyperlink>
+        </w:p>
+        <w:p>
+          <w:pPr>
+            <w:pStyle w:val="Verzeichnis2"/>
+            <w:tabs>
+              <w:tab w:val="left" w:pos="660"/>
+              <w:tab w:val="right" w:leader="dot" w:pos="10790"/>
+            </w:tabs>
+            <w:rPr>
+              <w:rFonts w:eastAsiaTheme="minorEastAsia"/>
+              <w:noProof/>
+              <w:lang w:val="de-DE" w:eastAsia="de-DE"/>
+            </w:rPr>
+          </w:pPr>
+          <w:hyperlink w:anchor="_Toc141884808" w:history="1">
+            <w:r>
+              <w:rPr>
+                <w:rStyle w:val="Hyperlink"/>
+                <w:b/>
+                <w:noProof/>
+              </w:rPr>
+              <w:t>9.</w:t>
+            </w:r>
+            <w:r>
+              <w:rPr>
+                <w:rFonts w:eastAsiaTheme="minorEastAsia"/>
+                <w:noProof/>
+                <w:lang w:val="de-DE" w:eastAsia="de-DE"/>
+              </w:rPr>
+              <w:tab/>
+            </w:r>
+            <w:r>
+              <w:rPr>
+                <w:rStyle w:val="Hyperlink"/>
+                <w:b/>
+                <w:noProof/>
+              </w:rPr>
+              <w:t>CEST protocols</w:t>
+            </w:r>
+            <w:r>
+              <w:rPr>
+                <w:noProof/>
+                <w:webHidden/>
+              </w:rPr>
+              <w:tab/>
+            </w:r>
+            <w:r>
+              <w:rPr>
+                <w:noProof/>
+                <w:webHidden/>
+              </w:rPr>
+              <w:fldChar w:fldCharType="begin"/>
+            </w:r>
+            <w:r>
+              <w:rPr>
+                <w:noProof/>
+                <w:webHidden/>
+              </w:rPr>
+              <w:instrText xml:space="preserve"> PAGEREF _Toc141884808 \h </w:instrText>
+            </w:r>
+            <w:r>
+              <w:rPr>
+                <w:noProof/>
+                <w:webHidden/>
+              </w:rPr>
+            </w:r>
+            <w:r>
+              <w:rPr>
+                <w:noProof/>
+                <w:webHidden/>
+              </w:rPr>
+              <w:fldChar w:fldCharType="separate"/>
+            </w:r>
+            <w:r>
+              <w:rPr>
+                <w:noProof/>
+                <w:webHidden/>
+              </w:rPr>
+              <w:t>13</w:t>
+            </w:r>
+            <w:r>
+              <w:rPr>
+                <w:noProof/>
+                <w:webHidden/>
+              </w:rPr>
+              <w:fldChar w:fldCharType="end"/>
+            </w:r>
+          </w:hyperlink>
+        </w:p>
+        <w:p>
+          <w:pPr>
+            <w:pStyle w:val="Verzeichnis2"/>
+            <w:tabs>
+              <w:tab w:val="left" w:pos="880"/>
+              <w:tab w:val="right" w:leader="dot" w:pos="10790"/>
+            </w:tabs>
+            <w:rPr>
+              <w:rFonts w:eastAsiaTheme="minorEastAsia"/>
+              <w:noProof/>
+              <w:lang w:val="de-DE" w:eastAsia="de-DE"/>
+            </w:rPr>
+          </w:pPr>
+          <w:hyperlink w:anchor="_Toc141884809" w:history="1">
+            <w:r>
+              <w:rPr>
+                <w:rStyle w:val="Hyperlink"/>
+                <w:b/>
+                <w:noProof/>
+              </w:rPr>
+              <w:t>10.</w:t>
+            </w:r>
+            <w:r>
+              <w:rPr>
+                <w:rFonts w:eastAsiaTheme="minorEastAsia"/>
+                <w:noProof/>
+                <w:lang w:val="de-DE" w:eastAsia="de-DE"/>
+              </w:rPr>
+              <w:tab/>
+            </w:r>
+            <w:r>
+              <w:rPr>
+                <w:rStyle w:val="Hyperlink"/>
+                <w:b/>
                 <w:noProof/>
               </w:rPr>
               <w:t>CEST evaluation</w:t>
@@ -1244,7 +2133,7 @@
                 <w:noProof/>
                 <w:webHidden/>
               </w:rPr>
-              <w:instrText xml:space="preserve"> PAGEREF _Toc4059509 \h </w:instrText>
+              <w:instrText xml:space="preserve"> PAGEREF _Toc141884809 \h </w:instrText>
             </w:r>
             <w:r>
               <w:rPr>
@@ -1264,7 +2153,7 @@
                 <w:noProof/>
                 <w:webHidden/>
               </w:rPr>
-              <w:t>10</w:t>
+              <w:t>13</w:t>
             </w:r>
             <w:r>
               <w:rPr>
@@ -1326,20 +2215,6 @@
     </w:p>
     <w:p>
       <w:pPr>
-        <w:rPr>
-          <w:sz w:val="20"/>
-        </w:rPr>
-      </w:pPr>
-      <w:r>
-        <w:rPr>
-          <w:sz w:val="20"/>
-        </w:rPr>
-        <w:lastRenderedPageBreak/>
-        <w:br w:type="page"/>
-      </w:r>
-    </w:p>
-    <w:p>
-      <w:pPr>
         <w:pStyle w:val="berschrift2"/>
         <w:numPr>
           <w:ilvl w:val="0"/>
@@ -1349,7 +2224,88 @@
           <w:b/>
         </w:rPr>
       </w:pPr>
-      <w:bookmarkStart w:id="3" w:name="_Ref137559400"/>
+      <w:bookmarkStart w:id="2" w:name="_Toc141884791"/>
+      <w:r>
+        <w:rPr>
+          <w:b/>
+        </w:rPr>
+        <w:lastRenderedPageBreak/>
+        <w:t>Release Notes</w:t>
+      </w:r>
+      <w:bookmarkEnd w:id="2"/>
+    </w:p>
+    <w:p>
+      <w:pPr>
+        <w:pStyle w:val="berschrift3"/>
+        <w:numPr>
+          <w:ilvl w:val="0"/>
+          <w:numId w:val="0"/>
+        </w:numPr>
+        <w:ind w:left="720"/>
+      </w:pPr>
+      <w:bookmarkStart w:id="3" w:name="_Toc141884792"/>
+      <w:r>
+        <w:t>0.4.4 Version</w:t>
+      </w:r>
+      <w:bookmarkEnd w:id="3"/>
+    </w:p>
+    <w:p>
+      <w:r>
+        <w:t xml:space="preserve">- </w:t>
+      </w:r>
+      <w:r>
+        <w:t>Add adjust frequency option as check box on special card</w:t>
+      </w:r>
+    </w:p>
+    <w:p>
+      <w:r>
+        <w:t xml:space="preserve">- </w:t>
+      </w:r>
+      <w:r>
+        <w:t>Remove Freq Shift, Delta Freq and Scale Factor from dropdown menu “Offset” on special card</w:t>
+      </w:r>
+    </w:p>
+    <w:p>
+      <w:r>
+        <w:t xml:space="preserve">- Add “MIMOSA” drop down menu on special card to select </w:t>
+      </w:r>
+      <w:proofErr w:type="spellStart"/>
+      <w:r>
+        <w:t>pTx</w:t>
+      </w:r>
+      <w:proofErr w:type="spellEnd"/>
+      <w:r>
+        <w:t xml:space="preserve"> mode of saturation pulses for VA60</w:t>
+      </w:r>
+      <w:bookmarkStart w:id="4" w:name="_GoBack"/>
+      <w:bookmarkEnd w:id="4"/>
+    </w:p>
+    <w:p>
+      <w:pPr>
+        <w:pStyle w:val="berschrift3"/>
+        <w:numPr>
+          <w:ilvl w:val="0"/>
+          <w:numId w:val="0"/>
+        </w:numPr>
+        <w:ind w:left="720"/>
+      </w:pPr>
+      <w:r>
+        <w:br w:type="page"/>
+      </w:r>
+    </w:p>
+    <w:p>
+      <w:pPr>
+        <w:pStyle w:val="berschrift2"/>
+        <w:numPr>
+          <w:ilvl w:val="0"/>
+          <w:numId w:val="27"/>
+        </w:numPr>
+        <w:rPr>
+          <w:b/>
+        </w:rPr>
+      </w:pPr>
+      <w:bookmarkStart w:id="5" w:name="_Ref137559400"/>
+      <w:bookmarkStart w:id="6" w:name="_Toc141884793"/>
       <w:r>
         <w:rPr>
           <w:b/>
@@ -1357,6 +2313,7 @@
         <w:lastRenderedPageBreak/>
         <w:t>Preparing the installation</w:t>
       </w:r>
+      <w:bookmarkEnd w:id="6"/>
     </w:p>
     <w:p>
       <w:pPr>
@@ -1366,10 +2323,12 @@
           <w:numId w:val="28"/>
         </w:numPr>
       </w:pPr>
+      <w:bookmarkStart w:id="7" w:name="_Toc141884794"/>
       <w:r>
         <w:t>Deactivate the Kiosk mode</w:t>
       </w:r>
-      <w:bookmarkEnd w:id="3"/>
+      <w:bookmarkEnd w:id="5"/>
+      <w:bookmarkEnd w:id="7"/>
     </w:p>
     <w:p>
       <w:pPr>
@@ -1433,7 +2392,8 @@
           <w:numId w:val="28"/>
         </w:numPr>
       </w:pPr>
-      <w:bookmarkStart w:id="4" w:name="_Ref137559476"/>
+      <w:bookmarkStart w:id="8" w:name="_Ref137559476"/>
+      <w:bookmarkStart w:id="9" w:name="_Toc141884795"/>
       <w:r>
         <w:t>Adding Certif</w:t>
       </w:r>
@@ -1443,7 +2403,8 @@
       <w:r>
         <w:t>cate to device</w:t>
       </w:r>
-      <w:bookmarkEnd w:id="4"/>
+      <w:bookmarkEnd w:id="8"/>
+      <w:bookmarkEnd w:id="9"/>
     </w:p>
     <w:p>
       <w:pPr>
@@ -1640,7 +2601,7 @@
           <w:szCs w:val="28"/>
         </w:rPr>
       </w:pPr>
-      <w:bookmarkStart w:id="5" w:name="_Ref137559548"/>
+      <w:bookmarkStart w:id="10" w:name="_Ref137559548"/>
       <w:r>
         <w:rPr>
           <w:rFonts w:asciiTheme="majorHAnsi" w:hAnsiTheme="majorHAnsi" w:cstheme="majorHAnsi"/>
@@ -1650,471 +2611,6 @@
         </w:rPr>
         <w:br w:type="page"/>
       </w:r>
-    </w:p>
-    <w:p>
-      <w:pPr>
-        <w:pStyle w:val="Listenabsatz"/>
-        <w:numPr>
-          <w:ilvl w:val="0"/>
-          <w:numId w:val="25"/>
-        </w:numPr>
-        <w:rPr>
-          <w:rFonts w:asciiTheme="majorHAnsi" w:hAnsiTheme="majorHAnsi" w:cstheme="majorHAnsi"/>
-          <w:b/>
-          <w:sz w:val="28"/>
-          <w:szCs w:val="28"/>
-        </w:rPr>
-      </w:pPr>
-      <w:r>
-        <w:rPr>
-          <w:rFonts w:asciiTheme="majorHAnsi" w:hAnsiTheme="majorHAnsi" w:cstheme="majorHAnsi"/>
-          <w:b/>
-          <w:sz w:val="28"/>
-          <w:szCs w:val="28"/>
-        </w:rPr>
-        <w:lastRenderedPageBreak/>
-        <w:t>Copy sequence</w:t>
-      </w:r>
-      <w:bookmarkEnd w:id="5"/>
-      <w:r>
-        <w:rPr>
-          <w:rFonts w:asciiTheme="majorHAnsi" w:hAnsiTheme="majorHAnsi" w:cstheme="majorHAnsi"/>
-          <w:b/>
-          <w:sz w:val="28"/>
-          <w:szCs w:val="28"/>
-        </w:rPr>
-        <w:t xml:space="preserve"> </w:t>
-      </w:r>
-    </w:p>
-    <w:p>
-      <w:pPr>
-        <w:pStyle w:val="Listenabsatz"/>
-        <w:numPr>
-          <w:ilvl w:val="1"/>
-          <w:numId w:val="25"/>
-        </w:numPr>
-        <w:rPr>
-          <w:rStyle w:val="highlight"/>
-          <w:rFonts w:asciiTheme="majorHAnsi" w:hAnsiTheme="majorHAnsi" w:cstheme="majorHAnsi"/>
-          <w:b/>
-          <w:sz w:val="28"/>
-          <w:szCs w:val="28"/>
-        </w:rPr>
-      </w:pPr>
-      <w:r>
-        <w:rPr>
-          <w:rFonts w:asciiTheme="majorHAnsi" w:hAnsiTheme="majorHAnsi" w:cstheme="majorHAnsi"/>
-          <w:b/>
-          <w:sz w:val="28"/>
-          <w:szCs w:val="28"/>
-        </w:rPr>
-        <w:t>.</w:t>
-      </w:r>
-      <w:proofErr w:type="spellStart"/>
-      <w:r>
-        <w:rPr>
-          <w:rFonts w:asciiTheme="majorHAnsi" w:hAnsiTheme="majorHAnsi" w:cstheme="majorHAnsi"/>
-          <w:b/>
-          <w:sz w:val="28"/>
-          <w:szCs w:val="28"/>
-        </w:rPr>
-        <w:t>dll</w:t>
-      </w:r>
-      <w:proofErr w:type="spellEnd"/>
-      <w:r>
-        <w:rPr>
-          <w:rFonts w:asciiTheme="majorHAnsi" w:hAnsiTheme="majorHAnsi" w:cstheme="majorHAnsi"/>
-          <w:b/>
-          <w:sz w:val="28"/>
-          <w:szCs w:val="28"/>
-        </w:rPr>
-        <w:t xml:space="preserve"> and .so</w:t>
-      </w:r>
-      <w:r>
-        <w:rPr>
-          <w:rFonts w:asciiTheme="majorHAnsi" w:hAnsiTheme="majorHAnsi" w:cstheme="majorHAnsi"/>
-          <w:b/>
-          <w:sz w:val="28"/>
-          <w:szCs w:val="28"/>
-        </w:rPr>
-        <w:t xml:space="preserve"> </w:t>
-      </w:r>
-      <w:proofErr w:type="spellStart"/>
-      <w:r>
-        <w:rPr>
-          <w:rFonts w:asciiTheme="majorHAnsi" w:hAnsiTheme="majorHAnsi" w:cstheme="majorHAnsi"/>
-          <w:b/>
-          <w:sz w:val="28"/>
-          <w:szCs w:val="28"/>
-        </w:rPr>
-        <w:t>to</w:t>
-      </w:r>
-      <w:proofErr w:type="spellEnd"/>
-      <w:r>
-        <w:rPr>
-          <w:rFonts w:asciiTheme="majorHAnsi" w:hAnsiTheme="majorHAnsi" w:cstheme="majorHAnsi"/>
-          <w:b/>
-          <w:sz w:val="28"/>
-          <w:szCs w:val="28"/>
-        </w:rPr>
-        <w:t xml:space="preserve"> %</w:t>
-      </w:r>
-      <w:proofErr w:type="spellStart"/>
-      <w:r>
-        <w:rPr>
-          <w:rFonts w:asciiTheme="majorHAnsi" w:hAnsiTheme="majorHAnsi" w:cstheme="majorHAnsi"/>
-          <w:b/>
-          <w:sz w:val="28"/>
-          <w:szCs w:val="28"/>
-        </w:rPr>
-        <w:t>CustomerSeq</w:t>
-      </w:r>
-      <w:proofErr w:type="spellEnd"/>
-      <w:r>
-        <w:rPr>
-          <w:rFonts w:asciiTheme="majorHAnsi" w:hAnsiTheme="majorHAnsi" w:cstheme="majorHAnsi"/>
-          <w:b/>
-          <w:sz w:val="28"/>
-          <w:szCs w:val="28"/>
-        </w:rPr>
-        <w:t>%</w:t>
-      </w:r>
-      <w:r>
-        <w:rPr>
-          <w:rFonts w:asciiTheme="majorHAnsi" w:hAnsiTheme="majorHAnsi" w:cstheme="majorHAnsi"/>
-          <w:b/>
-          <w:sz w:val="28"/>
-          <w:szCs w:val="28"/>
-        </w:rPr>
-        <w:t xml:space="preserve">: </w:t>
-      </w:r>
-      <w:r>
-        <w:rPr>
-          <w:rFonts w:asciiTheme="majorHAnsi" w:hAnsiTheme="majorHAnsi" w:cstheme="majorHAnsi"/>
-          <w:b/>
-          <w:sz w:val="28"/>
-          <w:szCs w:val="28"/>
-        </w:rPr>
-        <w:t>(</w:t>
-      </w:r>
-      <w:r>
-        <w:rPr>
-          <w:rStyle w:val="markedcontent"/>
-          <w:rFonts w:asciiTheme="majorHAnsi" w:hAnsiTheme="majorHAnsi" w:cstheme="majorHAnsi"/>
-          <w:b/>
-          <w:sz w:val="28"/>
-          <w:szCs w:val="28"/>
-        </w:rPr>
-        <w:t>C:\</w:t>
-      </w:r>
-      <w:proofErr w:type="spellStart"/>
-      <w:r>
-        <w:rPr>
-          <w:rStyle w:val="markedcontent"/>
-          <w:rFonts w:asciiTheme="majorHAnsi" w:hAnsiTheme="majorHAnsi" w:cstheme="majorHAnsi"/>
-          <w:b/>
-          <w:sz w:val="28"/>
-          <w:szCs w:val="28"/>
-        </w:rPr>
-        <w:t>ProgramData</w:t>
-      </w:r>
-      <w:proofErr w:type="spellEnd"/>
-      <w:r>
-        <w:rPr>
-          <w:rStyle w:val="markedcontent"/>
-          <w:rFonts w:asciiTheme="majorHAnsi" w:hAnsiTheme="majorHAnsi" w:cstheme="majorHAnsi"/>
-          <w:b/>
-          <w:sz w:val="28"/>
-          <w:szCs w:val="28"/>
-        </w:rPr>
-        <w:t>\Siemens\</w:t>
-      </w:r>
-      <w:proofErr w:type="spellStart"/>
-      <w:r>
-        <w:rPr>
-          <w:rStyle w:val="markedcontent"/>
-          <w:rFonts w:asciiTheme="majorHAnsi" w:hAnsiTheme="majorHAnsi" w:cstheme="majorHAnsi"/>
-          <w:b/>
-          <w:sz w:val="28"/>
-          <w:szCs w:val="28"/>
-        </w:rPr>
-        <w:t>Numaris</w:t>
-      </w:r>
-      <w:proofErr w:type="spellEnd"/>
-      <w:r>
-        <w:rPr>
-          <w:rStyle w:val="markedcontent"/>
-          <w:rFonts w:asciiTheme="majorHAnsi" w:hAnsiTheme="majorHAnsi" w:cstheme="majorHAnsi"/>
-          <w:b/>
-          <w:sz w:val="28"/>
-          <w:szCs w:val="28"/>
-        </w:rPr>
-        <w:t>\</w:t>
-      </w:r>
-      <w:proofErr w:type="spellStart"/>
-      <w:r>
-        <w:rPr>
-          <w:rStyle w:val="markedcontent"/>
-          <w:rFonts w:asciiTheme="majorHAnsi" w:hAnsiTheme="majorHAnsi" w:cstheme="majorHAnsi"/>
-          <w:b/>
-          <w:sz w:val="28"/>
-          <w:szCs w:val="28"/>
-        </w:rPr>
-        <w:t>MriCustomer</w:t>
-      </w:r>
-      <w:proofErr w:type="spellEnd"/>
-      <w:r>
-        <w:rPr>
-          <w:rStyle w:val="markedcontent"/>
-          <w:rFonts w:asciiTheme="majorHAnsi" w:hAnsiTheme="majorHAnsi" w:cstheme="majorHAnsi"/>
-          <w:b/>
-          <w:sz w:val="28"/>
-          <w:szCs w:val="28"/>
-        </w:rPr>
-        <w:t>\</w:t>
-      </w:r>
-      <w:proofErr w:type="spellStart"/>
-      <w:r>
-        <w:rPr>
-          <w:rStyle w:val="highlight"/>
-          <w:rFonts w:asciiTheme="majorHAnsi" w:hAnsiTheme="majorHAnsi" w:cstheme="majorHAnsi"/>
-          <w:b/>
-          <w:sz w:val="28"/>
-          <w:szCs w:val="28"/>
-        </w:rPr>
-        <w:t>CustomerSeq</w:t>
-      </w:r>
-      <w:proofErr w:type="spellEnd"/>
-      <w:r>
-        <w:rPr>
-          <w:rStyle w:val="highlight"/>
-          <w:rFonts w:asciiTheme="majorHAnsi" w:hAnsiTheme="majorHAnsi" w:cstheme="majorHAnsi"/>
-          <w:b/>
-          <w:sz w:val="28"/>
-          <w:szCs w:val="28"/>
-        </w:rPr>
-        <w:t>)</w:t>
-      </w:r>
-    </w:p>
-    <w:p>
-      <w:pPr>
-        <w:rPr>
-          <w:rFonts w:asciiTheme="majorHAnsi" w:hAnsiTheme="majorHAnsi" w:cstheme="majorHAnsi"/>
-          <w:b/>
-          <w:sz w:val="28"/>
-          <w:szCs w:val="28"/>
-        </w:rPr>
-      </w:pPr>
-      <w:bookmarkStart w:id="6" w:name="_Ref137559551"/>
-      <w:r>
-        <w:rPr>
-          <w:rFonts w:asciiTheme="majorHAnsi" w:hAnsiTheme="majorHAnsi" w:cstheme="majorHAnsi"/>
-          <w:b/>
-          <w:sz w:val="28"/>
-          <w:szCs w:val="28"/>
-        </w:rPr>
-        <w:t>Add Offset Tables</w:t>
-      </w:r>
-      <w:bookmarkEnd w:id="6"/>
-    </w:p>
-    <w:p>
-      <w:pPr>
-        <w:pStyle w:val="Listenabsatz"/>
-        <w:numPr>
-          <w:ilvl w:val="1"/>
-          <w:numId w:val="25"/>
-        </w:numPr>
-        <w:rPr>
-          <w:rStyle w:val="highlight"/>
-          <w:rFonts w:asciiTheme="majorHAnsi" w:hAnsiTheme="majorHAnsi" w:cstheme="majorHAnsi"/>
-          <w:b/>
-          <w:sz w:val="28"/>
-          <w:szCs w:val="28"/>
-        </w:rPr>
-      </w:pPr>
-      <w:r>
-        <w:rPr>
-          <w:rFonts w:asciiTheme="majorHAnsi" w:hAnsiTheme="majorHAnsi" w:cstheme="majorHAnsi"/>
-          <w:b/>
-          <w:sz w:val="28"/>
-          <w:szCs w:val="28"/>
-        </w:rPr>
-        <w:t>CEST</w:t>
-      </w:r>
-      <w:r>
-        <w:rPr>
-          <w:rFonts w:asciiTheme="majorHAnsi" w:hAnsiTheme="majorHAnsi" w:cstheme="majorHAnsi"/>
-          <w:b/>
-          <w:sz w:val="28"/>
-          <w:szCs w:val="28"/>
-        </w:rPr>
-        <w:softHyphen/>
-        <w:t>_</w:t>
-      </w:r>
-      <w:r>
-        <w:rPr>
-          <w:rFonts w:asciiTheme="majorHAnsi" w:hAnsiTheme="majorHAnsi" w:cstheme="majorHAnsi"/>
-          <w:b/>
-          <w:i/>
-          <w:sz w:val="28"/>
-          <w:szCs w:val="28"/>
-        </w:rPr>
-        <w:t>OffsetTable.txt</w:t>
-      </w:r>
-      <w:r>
-        <w:rPr>
-          <w:rFonts w:asciiTheme="majorHAnsi" w:hAnsiTheme="majorHAnsi" w:cstheme="majorHAnsi"/>
-          <w:b/>
-          <w:i/>
-          <w:sz w:val="28"/>
-          <w:szCs w:val="28"/>
-        </w:rPr>
-        <w:t xml:space="preserve">, CEST_OffsetTable2.txt, CEST_ConstOffsetTable.txt, CEST_Params.txt and CEST_TsatrecTable.txt </w:t>
-      </w:r>
-      <w:r>
-        <w:rPr>
-          <w:rFonts w:asciiTheme="majorHAnsi" w:hAnsiTheme="majorHAnsi" w:cstheme="majorHAnsi"/>
-          <w:b/>
-          <w:sz w:val="28"/>
-          <w:szCs w:val="28"/>
-        </w:rPr>
-        <w:t xml:space="preserve">to </w:t>
-      </w:r>
-      <w:r>
-        <w:rPr>
-          <w:rFonts w:asciiTheme="majorHAnsi" w:hAnsiTheme="majorHAnsi" w:cstheme="majorHAnsi"/>
-          <w:b/>
-          <w:sz w:val="28"/>
-          <w:szCs w:val="28"/>
-        </w:rPr>
-        <w:t>(</w:t>
-      </w:r>
-      <w:r>
-        <w:rPr>
-          <w:rStyle w:val="markedcontent"/>
-          <w:rFonts w:asciiTheme="majorHAnsi" w:hAnsiTheme="majorHAnsi" w:cstheme="majorHAnsi"/>
-          <w:b/>
-          <w:sz w:val="28"/>
-          <w:szCs w:val="28"/>
-        </w:rPr>
-        <w:t>C:\</w:t>
-      </w:r>
-      <w:proofErr w:type="spellStart"/>
-      <w:r>
-        <w:rPr>
-          <w:rStyle w:val="markedcontent"/>
-          <w:rFonts w:asciiTheme="majorHAnsi" w:hAnsiTheme="majorHAnsi" w:cstheme="majorHAnsi"/>
-          <w:b/>
-          <w:sz w:val="28"/>
-          <w:szCs w:val="28"/>
-        </w:rPr>
-        <w:t>ProgramData</w:t>
-      </w:r>
-      <w:proofErr w:type="spellEnd"/>
-      <w:r>
-        <w:rPr>
-          <w:rStyle w:val="markedcontent"/>
-          <w:rFonts w:asciiTheme="majorHAnsi" w:hAnsiTheme="majorHAnsi" w:cstheme="majorHAnsi"/>
-          <w:b/>
-          <w:sz w:val="28"/>
-          <w:szCs w:val="28"/>
-        </w:rPr>
-        <w:t>\Siemens\</w:t>
-      </w:r>
-      <w:proofErr w:type="spellStart"/>
-      <w:r>
-        <w:rPr>
-          <w:rStyle w:val="markedcontent"/>
-          <w:rFonts w:asciiTheme="majorHAnsi" w:hAnsiTheme="majorHAnsi" w:cstheme="majorHAnsi"/>
-          <w:b/>
-          <w:sz w:val="28"/>
-          <w:szCs w:val="28"/>
-        </w:rPr>
-        <w:t>Numaris</w:t>
-      </w:r>
-      <w:proofErr w:type="spellEnd"/>
-      <w:r>
-        <w:rPr>
-          <w:rStyle w:val="markedcontent"/>
-          <w:rFonts w:asciiTheme="majorHAnsi" w:hAnsiTheme="majorHAnsi" w:cstheme="majorHAnsi"/>
-          <w:b/>
-          <w:sz w:val="28"/>
-          <w:szCs w:val="28"/>
-        </w:rPr>
-        <w:t>\</w:t>
-      </w:r>
-      <w:proofErr w:type="spellStart"/>
-      <w:r>
-        <w:rPr>
-          <w:rStyle w:val="markedcontent"/>
-          <w:rFonts w:asciiTheme="majorHAnsi" w:hAnsiTheme="majorHAnsi" w:cstheme="majorHAnsi"/>
-          <w:b/>
-          <w:sz w:val="28"/>
-          <w:szCs w:val="28"/>
-        </w:rPr>
-        <w:t>MriCustomer</w:t>
-      </w:r>
-      <w:proofErr w:type="spellEnd"/>
-      <w:r>
-        <w:rPr>
-          <w:rStyle w:val="markedcontent"/>
-          <w:rFonts w:asciiTheme="majorHAnsi" w:hAnsiTheme="majorHAnsi" w:cstheme="majorHAnsi"/>
-          <w:b/>
-          <w:sz w:val="28"/>
-          <w:szCs w:val="28"/>
-        </w:rPr>
-        <w:t>\</w:t>
-      </w:r>
-      <w:proofErr w:type="spellStart"/>
-      <w:r>
-        <w:rPr>
-          <w:rStyle w:val="highlight"/>
-          <w:rFonts w:asciiTheme="majorHAnsi" w:hAnsiTheme="majorHAnsi" w:cstheme="majorHAnsi"/>
-          <w:b/>
-          <w:sz w:val="28"/>
-          <w:szCs w:val="28"/>
-        </w:rPr>
-        <w:t>CustomerSeq</w:t>
-      </w:r>
-      <w:proofErr w:type="spellEnd"/>
-      <w:r>
-        <w:rPr>
-          <w:rStyle w:val="highlight"/>
-          <w:rFonts w:asciiTheme="majorHAnsi" w:hAnsiTheme="majorHAnsi" w:cstheme="majorHAnsi"/>
-          <w:b/>
-          <w:sz w:val="28"/>
-          <w:szCs w:val="28"/>
-        </w:rPr>
-        <w:t>)</w:t>
-      </w:r>
-    </w:p>
-    <w:p>
-      <w:pPr>
-        <w:rPr>
-          <w:rStyle w:val="highlight"/>
-          <w:rFonts w:asciiTheme="majorHAnsi" w:hAnsiTheme="majorHAnsi" w:cstheme="majorHAnsi"/>
-          <w:b/>
-          <w:sz w:val="28"/>
-          <w:szCs w:val="28"/>
-        </w:rPr>
-      </w:pPr>
-    </w:p>
-    <w:p>
-      <w:pPr>
-        <w:rPr>
-          <w:rFonts w:asciiTheme="majorHAnsi" w:hAnsiTheme="majorHAnsi" w:cstheme="majorHAnsi"/>
-          <w:b/>
-          <w:sz w:val="28"/>
-          <w:szCs w:val="28"/>
-        </w:rPr>
-      </w:pPr>
-    </w:p>
-    <w:p>
-      <w:pPr>
-        <w:rPr>
-          <w:sz w:val="20"/>
-        </w:rPr>
-      </w:pPr>
     </w:p>
     <w:p>
       <w:pPr>
@@ -2129,14 +2625,16 @@
           <w:sz w:val="24"/>
         </w:rPr>
       </w:pPr>
-      <w:bookmarkStart w:id="7" w:name="_Toc3301864"/>
-      <w:bookmarkStart w:id="8" w:name="_Toc4059501"/>
+      <w:bookmarkStart w:id="11" w:name="_Toc3301864"/>
+      <w:bookmarkStart w:id="12" w:name="_Toc141884796"/>
+      <w:bookmarkEnd w:id="10"/>
       <w:proofErr w:type="spellStart"/>
       <w:r>
         <w:rPr>
           <w:b/>
           <w:sz w:val="24"/>
         </w:rPr>
+        <w:lastRenderedPageBreak/>
         <w:t>Gre</w:t>
       </w:r>
       <w:proofErr w:type="spellEnd"/>
@@ -2168,8 +2666,8 @@
         </w:rPr>
         <w:t xml:space="preserve"> installation</w:t>
       </w:r>
-      <w:bookmarkEnd w:id="7"/>
-      <w:bookmarkEnd w:id="8"/>
+      <w:bookmarkEnd w:id="11"/>
+      <w:bookmarkEnd w:id="12"/>
     </w:p>
     <w:p>
       <w:pPr>
@@ -2673,77 +3171,54 @@
                 <w:szCs w:val="20"/>
               </w:rPr>
               <w:br/>
-            </w:r>
+              <w:t>…</w:t>
+            </w:r>
+            <w:r>
+              <w:t xml:space="preserve"> </w:t>
+            </w:r>
+            <w:proofErr w:type="spellStart"/>
             <w:r>
               <w:rPr>
                 <w:rFonts w:ascii="Courier New" w:hAnsi="Courier New" w:cs="Courier New"/>
                 <w:sz w:val="20"/>
                 <w:szCs w:val="20"/>
               </w:rPr>
-              <w:t>…</w:t>
-            </w:r>
-            <w:r>
-              <w:t xml:space="preserve"> </w:t>
-            </w:r>
-            <w:proofErr w:type="spellStart"/>
+              <w:t>MriCustomer</w:t>
+            </w:r>
+            <w:proofErr w:type="spellEnd"/>
             <w:r>
               <w:rPr>
                 <w:rFonts w:ascii="Courier New" w:hAnsi="Courier New" w:cs="Courier New"/>
                 <w:sz w:val="20"/>
                 <w:szCs w:val="20"/>
               </w:rPr>
-              <w:t>MriCustomer</w:t>
-            </w:r>
-            <w:proofErr w:type="spellEnd"/>
+              <w:t>\</w:t>
+            </w:r>
+            <w:proofErr w:type="spellStart"/>
             <w:r>
               <w:rPr>
                 <w:rFonts w:ascii="Courier New" w:hAnsi="Courier New" w:cs="Courier New"/>
                 <w:sz w:val="20"/>
                 <w:szCs w:val="20"/>
               </w:rPr>
-              <w:t>\</w:t>
-            </w:r>
-            <w:proofErr w:type="spellStart"/>
+              <w:t>CustomerSeq</w:t>
+            </w:r>
+            <w:proofErr w:type="spellEnd"/>
             <w:r>
               <w:rPr>
                 <w:rFonts w:ascii="Courier New" w:hAnsi="Courier New" w:cs="Courier New"/>
                 <w:sz w:val="20"/>
                 <w:szCs w:val="20"/>
               </w:rPr>
-              <w:t>CustomerSeq</w:t>
-            </w:r>
-            <w:proofErr w:type="spellEnd"/>
+              <w:t>\CEST_OffsetT</w:t>
+            </w:r>
             <w:r>
               <w:rPr>
                 <w:rFonts w:ascii="Courier New" w:hAnsi="Courier New" w:cs="Courier New"/>
                 <w:sz w:val="20"/>
                 <w:szCs w:val="20"/>
               </w:rPr>
-              <w:t>\CEST_OffsetT</w:t>
-            </w:r>
-            <w:r>
-              <w:rPr>
-                <w:rFonts w:ascii="Courier New" w:hAnsi="Courier New" w:cs="Courier New"/>
-                <w:sz w:val="20"/>
-                <w:szCs w:val="20"/>
-              </w:rPr>
-              <w:t>able</w:t>
-            </w:r>
-            <w:r>
-              <w:rPr>
-                <w:rFonts w:ascii="Courier New" w:hAnsi="Courier New" w:cs="Courier New"/>
-                <w:sz w:val="20"/>
-                <w:szCs w:val="20"/>
-              </w:rPr>
-              <w:t>2</w:t>
-            </w:r>
-            <w:r>
-              <w:rPr>
-                <w:rFonts w:ascii="Courier New" w:hAnsi="Courier New" w:cs="Courier New"/>
-                <w:sz w:val="20"/>
-                <w:szCs w:val="20"/>
-              </w:rPr>
-              <w:t>.txt</w:t>
+              <w:t>able2.txt</w:t>
             </w:r>
             <w:r>
               <w:rPr>
@@ -3227,8 +3702,8 @@
           <w:sz w:val="24"/>
         </w:rPr>
       </w:pPr>
-      <w:bookmarkStart w:id="9" w:name="_Toc3301865"/>
-      <w:bookmarkStart w:id="10" w:name="_Toc4059502"/>
+      <w:bookmarkStart w:id="13" w:name="_Toc3301865"/>
+      <w:bookmarkStart w:id="14" w:name="_Toc141884797"/>
       <w:r>
         <w:rPr>
           <w:b/>
@@ -3236,8 +3711,8 @@
         </w:rPr>
         <w:t>The saturation module</w:t>
       </w:r>
-      <w:bookmarkEnd w:id="9"/>
-      <w:bookmarkEnd w:id="10"/>
+      <w:bookmarkEnd w:id="13"/>
+      <w:bookmarkEnd w:id="14"/>
       <w:r>
         <w:rPr>
           <w:b/>
@@ -3350,15 +3825,9 @@
         <w:rPr>
           <w:sz w:val="20"/>
         </w:rPr>
-        <w:t xml:space="preserve">, </w:t>
+        <w:t>, SATREC</w:t>
       </w:r>
       <w:proofErr w:type="gramStart"/>
-      <w:r>
-        <w:rPr>
-          <w:sz w:val="20"/>
-        </w:rPr>
-        <w:t>SATREC</w:t>
-      </w:r>
       <w:r>
         <w:rPr>
           <w:sz w:val="20"/>
@@ -3521,7 +3990,21 @@
         <w:rPr>
           <w:sz w:val="20"/>
         </w:rPr>
-        <w:t xml:space="preserve"> case). Also the values in </w:t>
+        <w:t xml:space="preserve"> case). </w:t>
+      </w:r>
+      <w:proofErr w:type="gramStart"/>
+      <w:r>
+        <w:rPr>
+          <w:sz w:val="20"/>
+        </w:rPr>
+        <w:t>Also</w:t>
+      </w:r>
+      <w:proofErr w:type="gramEnd"/>
+      <w:r>
+        <w:rPr>
+          <w:sz w:val="20"/>
+        </w:rPr>
+        <w:t xml:space="preserve"> the values in </w:t>
       </w:r>
       <w:r>
         <w:rPr>
@@ -3535,28 +4018,7 @@
         <w:rPr>
           <w:sz w:val="20"/>
         </w:rPr>
-        <w:t xml:space="preserve"> that define the </w:t>
-      </w:r>
-      <w:proofErr w:type="gramStart"/>
-      <w:r>
-        <w:rPr>
-          <w:sz w:val="20"/>
-        </w:rPr>
-        <w:t>Adiabatic</w:t>
-      </w:r>
-      <w:proofErr w:type="gramEnd"/>
-      <w:r>
-        <w:rPr>
-          <w:sz w:val="20"/>
-        </w:rPr>
-        <w:t xml:space="preserve"> pulses should not be changed. Same for the SATREC pulses, these are also Adiabatic half passage pulses followed by a </w:t>
-      </w:r>
-      <w:r>
-        <w:rPr>
-          <w:sz w:val="20"/>
-        </w:rPr>
-        <w:lastRenderedPageBreak/>
-        <w:t xml:space="preserve">recovery before the actual readout; the recovery times are given in </w:t>
+        <w:t xml:space="preserve"> that define the Adiabatic pulses should not be changed. Same for the SATREC pulses, these are also Adiabatic half passage pulses followed by a recovery before the actual readout; the recovery times are given in </w:t>
       </w:r>
       <w:r>
         <w:rPr>
@@ -3706,10 +4168,10 @@
             <v:path o:extrusionok="f" gradientshapeok="t" o:connecttype="rect"/>
             <o:lock v:ext="edit" aspectratio="t"/>
           </v:shapetype>
-          <v:shape id="_x0000_i1033" type="#_x0000_t75" style="width:109.5pt;height:39pt" o:ole="">
+          <v:shape id="_x0000_i1025" type="#_x0000_t75" style="width:109.5pt;height:39pt" o:ole="">
             <v:imagedata r:id="rId13" o:title=""/>
           </v:shape>
-          <o:OLEObject Type="Embed" ProgID="Equation.3" ShapeID="_x0000_i1033" DrawAspect="Content" ObjectID="_1750856464" r:id="rId14"/>
+          <o:OLEObject Type="Embed" ProgID="Equation.3" ShapeID="_x0000_i1025" DrawAspect="Content" ObjectID="_1752497589" r:id="rId14"/>
         </w:object>
       </w:r>
       <w:r>
@@ -3771,10 +4233,10 @@
           <w:position w:val="-34"/>
         </w:rPr>
         <w:object w:dxaOrig="2420" w:dyaOrig="859" w14:anchorId="486AC74F">
-          <v:shape id="_x0000_i1034" type="#_x0000_t75" style="width:105pt;height:36.75pt" o:ole="">
+          <v:shape id="_x0000_i1026" type="#_x0000_t75" style="width:105pt;height:36.75pt" o:ole="">
             <v:imagedata r:id="rId15" o:title=""/>
           </v:shape>
-          <o:OLEObject Type="Embed" ProgID="Equation.3" ShapeID="_x0000_i1034" DrawAspect="Content" ObjectID="_1750856465" r:id="rId16"/>
+          <o:OLEObject Type="Embed" ProgID="Equation.3" ShapeID="_x0000_i1026" DrawAspect="Content" ObjectID="_1752497590" r:id="rId16"/>
         </w:object>
       </w:r>
       <w:r>
@@ -3933,6 +4395,7 @@
         <w:rPr>
           <w:sz w:val="20"/>
         </w:rPr>
+        <w:lastRenderedPageBreak/>
         <w:t xml:space="preserve">The next parameter </w:t>
       </w:r>
       <w:r>
@@ -4454,32 +4917,14 @@
           <w:sz w:val="18"/>
           <w:szCs w:val="20"/>
         </w:rPr>
-        <w:t>\</w:t>
-      </w:r>
-      <w:proofErr w:type="spellStart"/>
+        <w:t>\seq\CEST_OffsetTable.txt</w:t>
+      </w:r>
       <w:r>
         <w:rPr>
           <w:rFonts w:ascii="Courier New" w:hAnsi="Courier New" w:cs="Courier New"/>
           <w:sz w:val="18"/>
           <w:szCs w:val="20"/>
         </w:rPr>
-        <w:t>seq</w:t>
-      </w:r>
-      <w:proofErr w:type="spellEnd"/>
-      <w:r>
-        <w:rPr>
-          <w:rFonts w:ascii="Courier New" w:hAnsi="Courier New" w:cs="Courier New"/>
-          <w:sz w:val="18"/>
-          <w:szCs w:val="20"/>
-        </w:rPr>
-        <w:t>\CEST_OffsetTable.txt</w:t>
-      </w:r>
-      <w:r>
-        <w:rPr>
-          <w:rFonts w:ascii="Courier New" w:hAnsi="Courier New" w:cs="Courier New"/>
-          <w:sz w:val="18"/>
-          <w:szCs w:val="20"/>
-        </w:rPr>
         <w:t xml:space="preserve"> </w:t>
       </w:r>
       <w:r>
@@ -4504,21 +4949,7 @@
         <w:rPr>
           <w:sz w:val="20"/>
         </w:rPr>
-        <w:t xml:space="preserve"> ultimate check of the offset list start the sequence and check the CEST </w:t>
-      </w:r>
-      <w:proofErr w:type="spellStart"/>
-      <w:r>
-        <w:rPr>
-          <w:sz w:val="20"/>
-        </w:rPr>
-        <w:t>logfile</w:t>
-      </w:r>
-      <w:proofErr w:type="spellEnd"/>
-      <w:r>
-        <w:rPr>
-          <w:sz w:val="20"/>
-        </w:rPr>
-        <w:t xml:space="preserve">, as described in the section below. </w:t>
+        <w:t xml:space="preserve"> ultimate check of the offset list start the sequence and check the CEST logfile, as described in the section below. </w:t>
       </w:r>
     </w:p>
     <w:p>
@@ -4711,7 +5142,6 @@
         <w:keepNext/>
       </w:pPr>
       <w:r>
-        <w:lastRenderedPageBreak/>
         <w:t xml:space="preserve">Table 2: </w:t>
       </w:r>
       <w:r>
@@ -7313,6 +7743,7 @@
                 <w:sz w:val="8"/>
                 <w:szCs w:val="20"/>
               </w:rPr>
+              <w:lastRenderedPageBreak/>
               <w:t>CEST_TSatRecTable.txt</w:t>
             </w:r>
             <w:r>
@@ -7365,6 +7796,7 @@
                 <w:sz w:val="18"/>
                 <w:szCs w:val="20"/>
               </w:rPr>
+              <w:lastRenderedPageBreak/>
               <w:t>Pure FA</w:t>
             </w:r>
           </w:p>
@@ -7630,8 +8062,8 @@
           <w:sz w:val="24"/>
         </w:rPr>
       </w:pPr>
-      <w:bookmarkStart w:id="11" w:name="_Toc3301866"/>
-      <w:bookmarkStart w:id="12" w:name="_Toc4059503"/>
+      <w:bookmarkStart w:id="15" w:name="_Toc3301866"/>
+      <w:bookmarkStart w:id="16" w:name="_Toc141884798"/>
       <w:r>
         <w:rPr>
           <w:b/>
@@ -7640,8 +8072,7 @@
         <w:lastRenderedPageBreak/>
         <w:t xml:space="preserve">CEST </w:t>
       </w:r>
-      <w:bookmarkEnd w:id="11"/>
-      <w:bookmarkEnd w:id="12"/>
+      <w:bookmarkEnd w:id="15"/>
       <w:r>
         <w:rPr>
           <w:b/>
@@ -7649,6 +8080,7 @@
         </w:rPr>
         <w:t>parameters for post processing</w:t>
       </w:r>
+      <w:bookmarkEnd w:id="16"/>
     </w:p>
     <w:p>
       <w:r>
@@ -7721,7 +8153,7 @@
           <w:sz w:val="24"/>
         </w:rPr>
       </w:pPr>
-      <w:bookmarkStart w:id="13" w:name="_Toc4059504"/>
+      <w:bookmarkStart w:id="17" w:name="_Toc141884799"/>
       <w:r>
         <w:rPr>
           <w:b/>
@@ -7729,7 +8161,7 @@
         </w:rPr>
         <w:t xml:space="preserve">3D </w:t>
       </w:r>
-      <w:bookmarkStart w:id="14" w:name="_Toc3301867"/>
+      <w:bookmarkStart w:id="18" w:name="_Toc3301867"/>
       <w:r>
         <w:rPr>
           <w:b/>
@@ -7758,8 +8190,8 @@
         </w:rPr>
         <w:t xml:space="preserve"> types</w:t>
       </w:r>
-      <w:bookmarkEnd w:id="13"/>
-      <w:bookmarkEnd w:id="14"/>
+      <w:bookmarkEnd w:id="17"/>
+      <w:bookmarkEnd w:id="18"/>
     </w:p>
     <w:p>
       <w:pPr>
@@ -7970,8 +8402,8 @@
           <w:sz w:val="24"/>
         </w:rPr>
       </w:pPr>
-      <w:bookmarkStart w:id="15" w:name="_Toc3301868"/>
-      <w:bookmarkStart w:id="16" w:name="_Toc4059505"/>
+      <w:bookmarkStart w:id="19" w:name="_Toc3301868"/>
+      <w:bookmarkStart w:id="20" w:name="_Toc141884800"/>
       <w:r>
         <w:rPr>
           <w:b/>
@@ -7979,8 +8411,8 @@
         </w:rPr>
         <w:t>Steady-state CEST</w:t>
       </w:r>
-      <w:bookmarkEnd w:id="15"/>
-      <w:bookmarkEnd w:id="16"/>
+      <w:bookmarkEnd w:id="19"/>
+      <w:bookmarkEnd w:id="20"/>
     </w:p>
     <w:p>
       <w:pPr>
@@ -8532,8 +8964,8 @@
           <w:sz w:val="24"/>
         </w:rPr>
       </w:pPr>
-      <w:bookmarkStart w:id="17" w:name="_Toc3301869"/>
-      <w:bookmarkStart w:id="18" w:name="_Toc4059506"/>
+      <w:bookmarkStart w:id="21" w:name="_Toc3301869"/>
+      <w:bookmarkStart w:id="22" w:name="_Toc141884801"/>
       <w:r>
         <w:rPr>
           <w:b/>
@@ -8555,8 +8987,8 @@
         </w:rPr>
         <w:t>teady-state CEST</w:t>
       </w:r>
-      <w:bookmarkEnd w:id="17"/>
-      <w:bookmarkEnd w:id="18"/>
+      <w:bookmarkEnd w:id="21"/>
+      <w:bookmarkEnd w:id="22"/>
     </w:p>
     <w:p>
       <w:pPr>
@@ -8807,7 +9239,6 @@
         </w:rPr>
         <w:t xml:space="preserve">Next go again to Part 1 and use now </w:t>
       </w:r>
-      <w:proofErr w:type="gramStart"/>
       <w:r>
         <w:rPr>
           <w:b/>
@@ -8815,7 +9246,6 @@
         </w:rPr>
         <w:t>Centric</w:t>
       </w:r>
-      <w:proofErr w:type="gramEnd"/>
       <w:r>
         <w:rPr>
           <w:sz w:val="20"/>
@@ -9146,8 +9576,8 @@
           <w:sz w:val="24"/>
         </w:rPr>
       </w:pPr>
-      <w:bookmarkStart w:id="19" w:name="_Toc3301870"/>
-      <w:bookmarkStart w:id="20" w:name="_Toc4059507"/>
+      <w:bookmarkStart w:id="23" w:name="_Toc3301870"/>
+      <w:bookmarkStart w:id="24" w:name="_Toc141884802"/>
       <w:r>
         <w:rPr>
           <w:b/>
@@ -9155,8 +9585,8 @@
         </w:rPr>
         <w:t>Snapshot CEST</w:t>
       </w:r>
-      <w:bookmarkEnd w:id="19"/>
-      <w:bookmarkEnd w:id="20"/>
+      <w:bookmarkEnd w:id="23"/>
+      <w:bookmarkEnd w:id="24"/>
     </w:p>
     <w:p>
       <w:pPr>
@@ -9945,21 +10375,7 @@
         <w:rPr>
           <w:sz w:val="16"/>
         </w:rPr>
-        <w:t xml:space="preserve">s. Spiral Elongation in (a) was E=0.5 also shown in the reorder scheme (b). (c) </w:t>
-      </w:r>
-      <w:proofErr w:type="gramStart"/>
-      <w:r>
-        <w:rPr>
-          <w:sz w:val="16"/>
-        </w:rPr>
-        <w:t>shows</w:t>
-      </w:r>
-      <w:proofErr w:type="gramEnd"/>
-      <w:r>
-        <w:rPr>
-          <w:sz w:val="16"/>
-        </w:rPr>
-        <w:t xml:space="preserve"> the reordering for E=0 and (d) for E=0.8;</w:t>
+        <w:t>s. Spiral Elongation in (a) was E=0.5 also shown in the reorder scheme (b). (c) shows the reordering for E=0 and (d) for E=0.8;</w:t>
       </w:r>
     </w:p>
     <w:p>
@@ -9983,7 +10399,7 @@
           <w:sz w:val="24"/>
         </w:rPr>
       </w:pPr>
-      <w:bookmarkStart w:id="21" w:name="_Toc4059508"/>
+      <w:bookmarkStart w:id="25" w:name="_Toc141884803"/>
       <w:r>
         <w:rPr>
           <w:b/>
@@ -9991,7 +10407,7 @@
         </w:rPr>
         <w:t>2D CEST Sequence types</w:t>
       </w:r>
-      <w:bookmarkEnd w:id="21"/>
+      <w:bookmarkEnd w:id="25"/>
     </w:p>
     <w:p>
       <w:pPr>
@@ -10139,6 +10555,7 @@
           <w:sz w:val="24"/>
         </w:rPr>
       </w:pPr>
+      <w:bookmarkStart w:id="26" w:name="_Toc141884804"/>
       <w:r>
         <w:rPr>
           <w:b/>
@@ -10170,6 +10587,7 @@
         </w:rPr>
         <w:t xml:space="preserve"> for VE12 versions an 7T</w:t>
       </w:r>
+      <w:bookmarkEnd w:id="26"/>
     </w:p>
     <w:p>
       <w:r>
@@ -10330,6 +10748,7 @@
           <w:sz w:val="24"/>
         </w:rPr>
       </w:pPr>
+      <w:bookmarkStart w:id="27" w:name="_Toc141884805"/>
       <w:r>
         <w:rPr>
           <w:b/>
@@ -10337,6 +10756,7 @@
         </w:rPr>
         <w:t>CP only mode</w:t>
       </w:r>
+      <w:bookmarkEnd w:id="27"/>
     </w:p>
     <w:p>
       <w:r>
@@ -10395,6 +10815,7 @@
           <w:sz w:val="24"/>
         </w:rPr>
       </w:pPr>
+      <w:bookmarkStart w:id="28" w:name="_Toc141884806"/>
       <w:r>
         <w:rPr>
           <w:b/>
@@ -10416,6 +10837,7 @@
         </w:rPr>
         <w:t xml:space="preserve"> during saturation</w:t>
       </w:r>
+      <w:bookmarkEnd w:id="28"/>
     </w:p>
     <w:p>
       <w:pPr>
@@ -10464,19 +10886,7 @@
     </w:p>
     <w:p>
       <w:r>
-        <w:t xml:space="preserve">For </w:t>
-      </w:r>
-      <w:r>
-        <w:t xml:space="preserve">MIMOSA </w:t>
-      </w:r>
-      <w:r>
-        <w:t xml:space="preserve">choose </w:t>
-      </w:r>
-      <w:r>
-        <w:t xml:space="preserve">MIMOSA </w:t>
-      </w:r>
-      <w:r>
-        <w:t xml:space="preserve">on the special card in the MIMOSA field. And analog for EP and CP pure mode.  Choose off for using the static B1 shimming. </w:t>
+        <w:t xml:space="preserve">For MIMOSA choose MIMOSA on the special card in the MIMOSA field. And analog for EP and CP pure mode.  Choose off for using the static B1 shimming. </w:t>
       </w:r>
     </w:p>
     <w:p>
@@ -10492,6 +10902,7 @@
           <w:sz w:val="24"/>
         </w:rPr>
       </w:pPr>
+      <w:bookmarkStart w:id="29" w:name="_Toc141884807"/>
       <w:r>
         <w:rPr>
           <w:b/>
@@ -10499,6 +10910,7 @@
         </w:rPr>
         <w:t>DICOM setting</w:t>
       </w:r>
+      <w:bookmarkEnd w:id="29"/>
     </w:p>
     <w:p>
       <w:pPr>
@@ -10548,12 +10960,10 @@
         <w:t xml:space="preserve">You have to adjust at your system to make sure signals are not </w:t>
       </w:r>
       <w:proofErr w:type="spellStart"/>
-      <w:proofErr w:type="gramStart"/>
       <w:r>
         <w:t>to</w:t>
       </w:r>
       <w:proofErr w:type="spellEnd"/>
-      <w:proofErr w:type="gramEnd"/>
       <w:r>
         <w:t xml:space="preserve"> small or do not clip the </w:t>
       </w:r>
@@ -10595,6 +11005,7 @@
           <w:sz w:val="24"/>
         </w:rPr>
       </w:pPr>
+      <w:bookmarkStart w:id="30" w:name="_Toc141884808"/>
       <w:r>
         <w:rPr>
           <w:b/>
@@ -10602,6 +11013,7 @@
         </w:rPr>
         <w:t>CEST protocols</w:t>
       </w:r>
+      <w:bookmarkEnd w:id="30"/>
     </w:p>
     <w:p>
       <w:r>
@@ -10637,15 +11049,7 @@
         </w:r>
       </w:hyperlink>
       <w:r>
-        <w:t xml:space="preserve">  e.g. the APTw_</w:t>
-      </w:r>
-      <w:proofErr w:type="gramStart"/>
-      <w:r>
-        <w:t>001  can</w:t>
-      </w:r>
-      <w:proofErr w:type="gramEnd"/>
-      <w:r>
-        <w:t xml:space="preserve"> be</w:t>
+        <w:t xml:space="preserve">  e.g. the APTw_001  can be</w:t>
       </w:r>
       <w:r>
         <w:t xml:space="preserve"> found in the linked library </w:t>
@@ -10672,7 +11076,7 @@
           <w:sz w:val="24"/>
         </w:rPr>
       </w:pPr>
-      <w:bookmarkStart w:id="22" w:name="_Toc4059509"/>
+      <w:bookmarkStart w:id="31" w:name="_Toc141884809"/>
       <w:r>
         <w:rPr>
           <w:b/>
@@ -10680,7 +11084,7 @@
         </w:rPr>
         <w:t>CEST evaluation</w:t>
       </w:r>
-      <w:bookmarkEnd w:id="22"/>
+      <w:bookmarkEnd w:id="31"/>
     </w:p>
     <w:p>
       <w:pPr>
@@ -10719,21 +11123,7 @@
         <w:rPr>
           <w:sz w:val="20"/>
         </w:rPr>
-        <w:t xml:space="preserve"> </w:t>
-      </w:r>
-      <w:proofErr w:type="gramStart"/>
-      <w:r>
-        <w:rPr>
-          <w:sz w:val="20"/>
-        </w:rPr>
-        <w:t>or</w:t>
-      </w:r>
-      <w:proofErr w:type="gramEnd"/>
-      <w:r>
-        <w:rPr>
-          <w:sz w:val="20"/>
-        </w:rPr>
-        <w:t xml:space="preserve"> on </w:t>
+        <w:t xml:space="preserve"> or on </w:t>
       </w:r>
       <w:hyperlink r:id="rId40" w:history="1">
         <w:r>
@@ -10820,7 +11210,7 @@
 </file>
 
 <file path=word/endnotes.xml><?xml version="1.0" encoding="utf-8"?>
-<w:endnotes xmlns:wpc="http://schemas.microsoft.com/office/word/2010/wordprocessingCanvas" xmlns:cx="http://schemas.microsoft.com/office/drawing/2014/chartex" xmlns:cx1="http://schemas.microsoft.com/office/drawing/2015/9/8/chartex" xmlns:mc="http://schemas.openxmlformats.org/markup-compatibility/2006" xmlns:o="urn:schemas-microsoft-com:office:office" xmlns:r="http://schemas.openxmlformats.org/officeDocument/2006/relationships" xmlns:m="http://schemas.openxmlformats.org/officeDocument/2006/math" xmlns:v="urn:schemas-microsoft-com:vml" xmlns:wp14="http://schemas.microsoft.com/office/word/2010/wordprocessingDrawing" xmlns:wp="http://schemas.openxmlformats.org/drawingml/2006/wordprocessingDrawing" xmlns:w10="urn:schemas-microsoft-com:office:word" xmlns:w="http://schemas.openxmlformats.org/wordprocessingml/2006/main" xmlns:w14="http://schemas.microsoft.com/office/word/2010/wordml" xmlns:w15="http://schemas.microsoft.com/office/word/2012/wordml" xmlns:w16se="http://schemas.microsoft.com/office/word/2015/wordml/symex" xmlns:wpg="http://schemas.microsoft.com/office/word/2010/wordprocessingGroup" xmlns:wpi="http://schemas.microsoft.com/office/word/2010/wordprocessingInk" xmlns:wne="http://schemas.microsoft.com/office/word/2006/wordml" xmlns:wps="http://schemas.microsoft.com/office/word/2010/wordprocessingShape" mc:Ignorable="w14 w15 w16se wp14">
+<w:endnotes xmlns:wpc="http://schemas.microsoft.com/office/word/2010/wordprocessingCanvas" xmlns:cx="http://schemas.microsoft.com/office/drawing/2014/chartex" xmlns:cx1="http://schemas.microsoft.com/office/drawing/2015/9/8/chartex" xmlns:cx2="http://schemas.microsoft.com/office/drawing/2015/10/21/chartex" xmlns:cx3="http://schemas.microsoft.com/office/drawing/2016/5/9/chartex" xmlns:cx4="http://schemas.microsoft.com/office/drawing/2016/5/10/chartex" xmlns:cx5="http://schemas.microsoft.com/office/drawing/2016/5/11/chartex" xmlns:cx6="http://schemas.microsoft.com/office/drawing/2016/5/12/chartex" xmlns:cx7="http://schemas.microsoft.com/office/drawing/2016/5/13/chartex" xmlns:cx8="http://schemas.microsoft.com/office/drawing/2016/5/14/chartex" xmlns:mc="http://schemas.openxmlformats.org/markup-compatibility/2006" xmlns:aink="http://schemas.microsoft.com/office/drawing/2016/ink" xmlns:am3d="http://schemas.microsoft.com/office/drawing/2017/model3d" xmlns:o="urn:schemas-microsoft-com:office:office" xmlns:r="http://schemas.openxmlformats.org/officeDocument/2006/relationships" xmlns:m="http://schemas.openxmlformats.org/officeDocument/2006/math" xmlns:v="urn:schemas-microsoft-com:vml" xmlns:wp14="http://schemas.microsoft.com/office/word/2010/wordprocessingDrawing" xmlns:wp="http://schemas.openxmlformats.org/drawingml/2006/wordprocessingDrawing" xmlns:w10="urn:schemas-microsoft-com:office:word" xmlns:w="http://schemas.openxmlformats.org/wordprocessingml/2006/main" xmlns:w14="http://schemas.microsoft.com/office/word/2010/wordml" xmlns:w15="http://schemas.microsoft.com/office/word/2012/wordml" xmlns:w16cid="http://schemas.microsoft.com/office/word/2016/wordml/cid" xmlns:w16se="http://schemas.microsoft.com/office/word/2015/wordml/symex" xmlns:wpg="http://schemas.microsoft.com/office/word/2010/wordprocessingGroup" xmlns:wpi="http://schemas.microsoft.com/office/word/2010/wordprocessingInk" xmlns:wne="http://schemas.microsoft.com/office/word/2006/wordml" xmlns:wps="http://schemas.microsoft.com/office/word/2010/wordprocessingShape" mc:Ignorable="w14 w15 w16se w16cid wp14">
   <w:endnote w:type="separator" w:id="-1">
     <w:p>
       <w:pPr>
@@ -10852,7 +11242,7 @@
 </file>
 
 <file path=word/footnotes.xml><?xml version="1.0" encoding="utf-8"?>
-<w:footnotes xmlns:wpc="http://schemas.microsoft.com/office/word/2010/wordprocessingCanvas" xmlns:cx="http://schemas.microsoft.com/office/drawing/2014/chartex" xmlns:cx1="http://schemas.microsoft.com/office/drawing/2015/9/8/chartex" xmlns:mc="http://schemas.openxmlformats.org/markup-compatibility/2006" xmlns:o="urn:schemas-microsoft-com:office:office" xmlns:r="http://schemas.openxmlformats.org/officeDocument/2006/relationships" xmlns:m="http://schemas.openxmlformats.org/officeDocument/2006/math" xmlns:v="urn:schemas-microsoft-com:vml" xmlns:wp14="http://schemas.microsoft.com/office/word/2010/wordprocessingDrawing" xmlns:wp="http://schemas.openxmlformats.org/drawingml/2006/wordprocessingDrawing" xmlns:w10="urn:schemas-microsoft-com:office:word" xmlns:w="http://schemas.openxmlformats.org/wordprocessingml/2006/main" xmlns:w14="http://schemas.microsoft.com/office/word/2010/wordml" xmlns:w15="http://schemas.microsoft.com/office/word/2012/wordml" xmlns:w16se="http://schemas.microsoft.com/office/word/2015/wordml/symex" xmlns:wpg="http://schemas.microsoft.com/office/word/2010/wordprocessingGroup" xmlns:wpi="http://schemas.microsoft.com/office/word/2010/wordprocessingInk" xmlns:wne="http://schemas.microsoft.com/office/word/2006/wordml" xmlns:wps="http://schemas.microsoft.com/office/word/2010/wordprocessingShape" mc:Ignorable="w14 w15 w16se wp14">
+<w:footnotes xmlns:wpc="http://schemas.microsoft.com/office/word/2010/wordprocessingCanvas" xmlns:cx="http://schemas.microsoft.com/office/drawing/2014/chartex" xmlns:cx1="http://schemas.microsoft.com/office/drawing/2015/9/8/chartex" xmlns:cx2="http://schemas.microsoft.com/office/drawing/2015/10/21/chartex" xmlns:cx3="http://schemas.microsoft.com/office/drawing/2016/5/9/chartex" xmlns:cx4="http://schemas.microsoft.com/office/drawing/2016/5/10/chartex" xmlns:cx5="http://schemas.microsoft.com/office/drawing/2016/5/11/chartex" xmlns:cx6="http://schemas.microsoft.com/office/drawing/2016/5/12/chartex" xmlns:cx7="http://schemas.microsoft.com/office/drawing/2016/5/13/chartex" xmlns:cx8="http://schemas.microsoft.com/office/drawing/2016/5/14/chartex" xmlns:mc="http://schemas.openxmlformats.org/markup-compatibility/2006" xmlns:aink="http://schemas.microsoft.com/office/drawing/2016/ink" xmlns:am3d="http://schemas.microsoft.com/office/drawing/2017/model3d" xmlns:o="urn:schemas-microsoft-com:office:office" xmlns:r="http://schemas.openxmlformats.org/officeDocument/2006/relationships" xmlns:m="http://schemas.openxmlformats.org/officeDocument/2006/math" xmlns:v="urn:schemas-microsoft-com:vml" xmlns:wp14="http://schemas.microsoft.com/office/word/2010/wordprocessingDrawing" xmlns:wp="http://schemas.openxmlformats.org/drawingml/2006/wordprocessingDrawing" xmlns:w10="urn:schemas-microsoft-com:office:word" xmlns:w="http://schemas.openxmlformats.org/wordprocessingml/2006/main" xmlns:w14="http://schemas.microsoft.com/office/word/2010/wordml" xmlns:w15="http://schemas.microsoft.com/office/word/2012/wordml" xmlns:w16cid="http://schemas.microsoft.com/office/word/2016/wordml/cid" xmlns:w16se="http://schemas.microsoft.com/office/word/2015/wordml/symex" xmlns:wpg="http://schemas.microsoft.com/office/word/2010/wordprocessingGroup" xmlns:wpi="http://schemas.microsoft.com/office/word/2010/wordprocessingInk" xmlns:wne="http://schemas.microsoft.com/office/word/2006/wordml" xmlns:wps="http://schemas.microsoft.com/office/word/2010/wordprocessingShape" mc:Ignorable="w14 w15 w16se w16cid wp14">
   <w:footnote w:type="separator" w:id="-1">
     <w:p>
       <w:pPr>
@@ -10884,7 +11274,7 @@
 </file>
 
 <file path=word/header1.xml><?xml version="1.0" encoding="utf-8"?>
-<w:hdr xmlns:wpc="http://schemas.microsoft.com/office/word/2010/wordprocessingCanvas" xmlns:cx="http://schemas.microsoft.com/office/drawing/2014/chartex" xmlns:cx1="http://schemas.microsoft.com/office/drawing/2015/9/8/chartex" xmlns:mc="http://schemas.openxmlformats.org/markup-compatibility/2006" xmlns:o="urn:schemas-microsoft-com:office:office" xmlns:r="http://schemas.openxmlformats.org/officeDocument/2006/relationships" xmlns:m="http://schemas.openxmlformats.org/officeDocument/2006/math" xmlns:v="urn:schemas-microsoft-com:vml" xmlns:wp14="http://schemas.microsoft.com/office/word/2010/wordprocessingDrawing" xmlns:wp="http://schemas.openxmlformats.org/drawingml/2006/wordprocessingDrawing" xmlns:w10="urn:schemas-microsoft-com:office:word" xmlns:w="http://schemas.openxmlformats.org/wordprocessingml/2006/main" xmlns:w14="http://schemas.microsoft.com/office/word/2010/wordml" xmlns:w15="http://schemas.microsoft.com/office/word/2012/wordml" xmlns:w16se="http://schemas.microsoft.com/office/word/2015/wordml/symex" xmlns:wpg="http://schemas.microsoft.com/office/word/2010/wordprocessingGroup" xmlns:wpi="http://schemas.microsoft.com/office/word/2010/wordprocessingInk" xmlns:wne="http://schemas.microsoft.com/office/word/2006/wordml" xmlns:wps="http://schemas.microsoft.com/office/word/2010/wordprocessingShape" mc:Ignorable="w14 w15 w16se wp14">
+<w:hdr xmlns:wpc="http://schemas.microsoft.com/office/word/2010/wordprocessingCanvas" xmlns:cx="http://schemas.microsoft.com/office/drawing/2014/chartex" xmlns:cx1="http://schemas.microsoft.com/office/drawing/2015/9/8/chartex" xmlns:cx2="http://schemas.microsoft.com/office/drawing/2015/10/21/chartex" xmlns:cx3="http://schemas.microsoft.com/office/drawing/2016/5/9/chartex" xmlns:cx4="http://schemas.microsoft.com/office/drawing/2016/5/10/chartex" xmlns:cx5="http://schemas.microsoft.com/office/drawing/2016/5/11/chartex" xmlns:cx6="http://schemas.microsoft.com/office/drawing/2016/5/12/chartex" xmlns:cx7="http://schemas.microsoft.com/office/drawing/2016/5/13/chartex" xmlns:cx8="http://schemas.microsoft.com/office/drawing/2016/5/14/chartex" xmlns:mc="http://schemas.openxmlformats.org/markup-compatibility/2006" xmlns:aink="http://schemas.microsoft.com/office/drawing/2016/ink" xmlns:am3d="http://schemas.microsoft.com/office/drawing/2017/model3d" xmlns:o="urn:schemas-microsoft-com:office:office" xmlns:r="http://schemas.openxmlformats.org/officeDocument/2006/relationships" xmlns:m="http://schemas.openxmlformats.org/officeDocument/2006/math" xmlns:v="urn:schemas-microsoft-com:vml" xmlns:wp14="http://schemas.microsoft.com/office/word/2010/wordprocessingDrawing" xmlns:wp="http://schemas.openxmlformats.org/drawingml/2006/wordprocessingDrawing" xmlns:w10="urn:schemas-microsoft-com:office:word" xmlns:w="http://schemas.openxmlformats.org/wordprocessingml/2006/main" xmlns:w14="http://schemas.microsoft.com/office/word/2010/wordml" xmlns:w15="http://schemas.microsoft.com/office/word/2012/wordml" xmlns:w16cid="http://schemas.microsoft.com/office/word/2016/wordml/cid" xmlns:w16se="http://schemas.microsoft.com/office/word/2015/wordml/symex" xmlns:wpg="http://schemas.microsoft.com/office/word/2010/wordprocessingGroup" xmlns:wpi="http://schemas.microsoft.com/office/word/2010/wordprocessingInk" xmlns:wne="http://schemas.microsoft.com/office/word/2006/wordml" xmlns:wps="http://schemas.microsoft.com/office/word/2010/wordprocessingShape" mc:Ignorable="w14 w15 w16se w16cid wp14">
   <w:p>
     <w:pPr>
       <w:pStyle w:val="Kopfzeile"/>
@@ -10904,45 +11294,21 @@
       <w:rPr>
         <w:lang w:val="de-DE"/>
       </w:rPr>
-      <w:t>Zaiss,</w:t>
+      <w:t>Zaiss</w:t>
     </w:r>
     <w:proofErr w:type="spellEnd"/>
     <w:r>
       <w:rPr>
         <w:lang w:val="de-DE"/>
       </w:rPr>
-      <w:t xml:space="preserve"> </w:t>
-    </w:r>
-    <w:r>
-      <w:rPr>
-        <w:lang w:val="de-DE"/>
-      </w:rPr>
-      <w:t>Feb</w:t>
-    </w:r>
-    <w:r>
-      <w:rPr>
-        <w:lang w:val="de-DE"/>
-      </w:rPr>
-      <w:t xml:space="preserve">, </w:t>
-    </w:r>
-    <w:r>
-      <w:rPr>
-        <w:lang w:val="de-DE"/>
-      </w:rPr>
-      <w:t>202</w:t>
-    </w:r>
-    <w:r>
-      <w:rPr>
-        <w:lang w:val="de-DE"/>
-      </w:rPr>
-      <w:t>1</w:t>
+      <w:t>, Feb, 2021</w:t>
     </w:r>
   </w:p>
 </w:hdr>
 </file>
 
 <file path=word/numbering.xml><?xml version="1.0" encoding="utf-8"?>
-<w:numbering xmlns:wpc="http://schemas.microsoft.com/office/word/2010/wordprocessingCanvas" xmlns:cx="http://schemas.microsoft.com/office/drawing/2014/chartex" xmlns:cx1="http://schemas.microsoft.com/office/drawing/2015/9/8/chartex" xmlns:mc="http://schemas.openxmlformats.org/markup-compatibility/2006" xmlns:o="urn:schemas-microsoft-com:office:office" xmlns:r="http://schemas.openxmlformats.org/officeDocument/2006/relationships" xmlns:m="http://schemas.openxmlformats.org/officeDocument/2006/math" xmlns:v="urn:schemas-microsoft-com:vml" xmlns:wp14="http://schemas.microsoft.com/office/word/2010/wordprocessingDrawing" xmlns:wp="http://schemas.openxmlformats.org/drawingml/2006/wordprocessingDrawing" xmlns:w10="urn:schemas-microsoft-com:office:word" xmlns:w="http://schemas.openxmlformats.org/wordprocessingml/2006/main" xmlns:w14="http://schemas.microsoft.com/office/word/2010/wordml" xmlns:w15="http://schemas.microsoft.com/office/word/2012/wordml" xmlns:w16se="http://schemas.microsoft.com/office/word/2015/wordml/symex" xmlns:wpg="http://schemas.microsoft.com/office/word/2010/wordprocessingGroup" xmlns:wpi="http://schemas.microsoft.com/office/word/2010/wordprocessingInk" xmlns:wne="http://schemas.microsoft.com/office/word/2006/wordml" xmlns:wps="http://schemas.microsoft.com/office/word/2010/wordprocessingShape" mc:Ignorable="w14 w15 w16se wp14">
+<w:numbering xmlns:wpc="http://schemas.microsoft.com/office/word/2010/wordprocessingCanvas" xmlns:cx="http://schemas.microsoft.com/office/drawing/2014/chartex" xmlns:cx1="http://schemas.microsoft.com/office/drawing/2015/9/8/chartex" xmlns:cx2="http://schemas.microsoft.com/office/drawing/2015/10/21/chartex" xmlns:cx3="http://schemas.microsoft.com/office/drawing/2016/5/9/chartex" xmlns:cx4="http://schemas.microsoft.com/office/drawing/2016/5/10/chartex" xmlns:cx5="http://schemas.microsoft.com/office/drawing/2016/5/11/chartex" xmlns:cx6="http://schemas.microsoft.com/office/drawing/2016/5/12/chartex" xmlns:cx7="http://schemas.microsoft.com/office/drawing/2016/5/13/chartex" xmlns:cx8="http://schemas.microsoft.com/office/drawing/2016/5/14/chartex" xmlns:mc="http://schemas.openxmlformats.org/markup-compatibility/2006" xmlns:aink="http://schemas.microsoft.com/office/drawing/2016/ink" xmlns:am3d="http://schemas.microsoft.com/office/drawing/2017/model3d" xmlns:o="urn:schemas-microsoft-com:office:office" xmlns:r="http://schemas.openxmlformats.org/officeDocument/2006/relationships" xmlns:m="http://schemas.openxmlformats.org/officeDocument/2006/math" xmlns:v="urn:schemas-microsoft-com:vml" xmlns:wp14="http://schemas.microsoft.com/office/word/2010/wordprocessingDrawing" xmlns:wp="http://schemas.openxmlformats.org/drawingml/2006/wordprocessingDrawing" xmlns:w10="urn:schemas-microsoft-com:office:word" xmlns:w="http://schemas.openxmlformats.org/wordprocessingml/2006/main" xmlns:w14="http://schemas.microsoft.com/office/word/2010/wordml" xmlns:w15="http://schemas.microsoft.com/office/word/2012/wordml" xmlns:w16cid="http://schemas.microsoft.com/office/word/2016/wordml/cid" xmlns:w16se="http://schemas.microsoft.com/office/word/2015/wordml/symex" xmlns:wpg="http://schemas.microsoft.com/office/word/2010/wordprocessingGroup" xmlns:wpi="http://schemas.microsoft.com/office/word/2010/wordprocessingInk" xmlns:wne="http://schemas.microsoft.com/office/word/2006/wordml" xmlns:wps="http://schemas.microsoft.com/office/word/2010/wordprocessingShape" mc:Ignorable="w14 w15 w16se w16cid wp14">
   <w:abstractNum w:abstractNumId="0" w15:restartNumberingAfterBreak="0">
     <w:nsid w:val="005330D6"/>
     <w:multiLevelType w:val="multilevel"/>
@@ -11285,8 +11651,8 @@
   <w:abstractNum w:abstractNumId="3" w15:restartNumberingAfterBreak="0">
     <w:nsid w:val="02203D13"/>
     <w:multiLevelType w:val="hybridMultilevel"/>
-    <w:tmpl w:val="85F4593A"/>
-    <w:lvl w:ilvl="0" w:tplc="04070001">
+    <w:tmpl w:val="4380DC66"/>
+    <w:lvl w:ilvl="0" w:tplc="D1342E58">
       <w:start w:val="1"/>
       <w:numFmt w:val="bullet"/>
       <w:lvlText w:val=""/>
@@ -11296,6 +11662,7 @@
       </w:pPr>
       <w:rPr>
         <w:rFonts w:ascii="Symbol" w:hAnsi="Symbol" w:hint="default"/>
+        <w:color w:val="auto"/>
       </w:rPr>
     </w:lvl>
     <w:lvl w:ilvl="1" w:tplc="04070003">
@@ -11396,6 +11763,102 @@
     </w:lvl>
   </w:abstractNum>
   <w:abstractNum w:abstractNumId="4" w15:restartNumberingAfterBreak="0">
+    <w:nsid w:val="027F6DC6"/>
+    <w:multiLevelType w:val="hybridMultilevel"/>
+    <w:tmpl w:val="247647AC"/>
+    <w:lvl w:ilvl="0" w:tplc="59B2810A">
+      <w:start w:val="44"/>
+      <mc:AlternateContent>
+        <mc:Choice Requires="w14">
+          <w:numFmt w:val="custom" w:format="001, 002, 003, ..."/>
+        </mc:Choice>
+        <mc:Fallback>
+          <w:numFmt w:val="decimal"/>
+        </mc:Fallback>
+      </mc:AlternateContent>
+      <w:lvlText w:val="%1"/>
+      <w:lvlJc w:val="left"/>
+      <w:pPr>
+        <w:ind w:left="720" w:hanging="360"/>
+      </w:pPr>
+      <w:rPr>
+        <w:rFonts w:hint="default"/>
+      </w:rPr>
+    </w:lvl>
+    <w:lvl w:ilvl="1" w:tplc="04070019" w:tentative="1">
+      <w:start w:val="1"/>
+      <w:numFmt w:val="lowerLetter"/>
+      <w:lvlText w:val="%2."/>
+      <w:lvlJc w:val="left"/>
+      <w:pPr>
+        <w:ind w:left="1440" w:hanging="360"/>
+      </w:pPr>
+    </w:lvl>
+    <w:lvl w:ilvl="2" w:tplc="0407001B" w:tentative="1">
+      <w:start w:val="1"/>
+      <w:numFmt w:val="lowerRoman"/>
+      <w:lvlText w:val="%3."/>
+      <w:lvlJc w:val="right"/>
+      <w:pPr>
+        <w:ind w:left="2160" w:hanging="180"/>
+      </w:pPr>
+    </w:lvl>
+    <w:lvl w:ilvl="3" w:tplc="0407000F" w:tentative="1">
+      <w:start w:val="1"/>
+      <w:numFmt w:val="decimal"/>
+      <w:lvlText w:val="%4."/>
+      <w:lvlJc w:val="left"/>
+      <w:pPr>
+        <w:ind w:left="2880" w:hanging="360"/>
+      </w:pPr>
+    </w:lvl>
+    <w:lvl w:ilvl="4" w:tplc="04070019" w:tentative="1">
+      <w:start w:val="1"/>
+      <w:numFmt w:val="lowerLetter"/>
+      <w:lvlText w:val="%5."/>
+      <w:lvlJc w:val="left"/>
+      <w:pPr>
+        <w:ind w:left="3600" w:hanging="360"/>
+      </w:pPr>
+    </w:lvl>
+    <w:lvl w:ilvl="5" w:tplc="0407001B" w:tentative="1">
+      <w:start w:val="1"/>
+      <w:numFmt w:val="lowerRoman"/>
+      <w:lvlText w:val="%6."/>
+      <w:lvlJc w:val="right"/>
+      <w:pPr>
+        <w:ind w:left="4320" w:hanging="180"/>
+      </w:pPr>
+    </w:lvl>
+    <w:lvl w:ilvl="6" w:tplc="0407000F" w:tentative="1">
+      <w:start w:val="1"/>
+      <w:numFmt w:val="decimal"/>
+      <w:lvlText w:val="%7."/>
+      <w:lvlJc w:val="left"/>
+      <w:pPr>
+        <w:ind w:left="5040" w:hanging="360"/>
+      </w:pPr>
+    </w:lvl>
+    <w:lvl w:ilvl="7" w:tplc="04070019" w:tentative="1">
+      <w:start w:val="1"/>
+      <w:numFmt w:val="lowerLetter"/>
+      <w:lvlText w:val="%8."/>
+      <w:lvlJc w:val="left"/>
+      <w:pPr>
+        <w:ind w:left="5760" w:hanging="360"/>
+      </w:pPr>
+    </w:lvl>
+    <w:lvl w:ilvl="8" w:tplc="0407001B" w:tentative="1">
+      <w:start w:val="1"/>
+      <w:numFmt w:val="lowerRoman"/>
+      <w:lvlText w:val="%9."/>
+      <w:lvlJc w:val="right"/>
+      <w:pPr>
+        <w:ind w:left="6480" w:hanging="180"/>
+      </w:pPr>
+    </w:lvl>
+  </w:abstractNum>
+  <w:abstractNum w:abstractNumId="5" w15:restartNumberingAfterBreak="0">
     <w:nsid w:val="03882E4D"/>
     <w:multiLevelType w:val="hybridMultilevel"/>
     <w:tmpl w:val="329AA726"/>
@@ -11481,7 +11944,7 @@
       </w:pPr>
     </w:lvl>
   </w:abstractNum>
-  <w:abstractNum w:abstractNumId="5" w15:restartNumberingAfterBreak="0">
+  <w:abstractNum w:abstractNumId="6" w15:restartNumberingAfterBreak="0">
     <w:nsid w:val="079A5F5B"/>
     <w:multiLevelType w:val="multilevel"/>
     <w:tmpl w:val="4F40E01A"/>
@@ -11594,12 +12057,12 @@
       </w:rPr>
     </w:lvl>
   </w:abstractNum>
-  <w:abstractNum w:abstractNumId="6" w15:restartNumberingAfterBreak="0">
+  <w:abstractNum w:abstractNumId="7" w15:restartNumberingAfterBreak="0">
     <w:nsid w:val="08415133"/>
     <w:multiLevelType w:val="multilevel"/>
-    <w:tmpl w:val="4F40E01A"/>
+    <w:tmpl w:val="92740496"/>
     <w:lvl w:ilvl="0">
-      <w:start w:val="1"/>
+      <w:start w:val="2"/>
       <w:numFmt w:val="decimal"/>
       <w:lvlText w:val="%1."/>
       <w:lvlJc w:val="left"/>
@@ -11707,12 +12170,11 @@
       </w:rPr>
     </w:lvl>
   </w:abstractNum>
-  <w:abstractNum w:abstractNumId="7" w15:restartNumberingAfterBreak="0">
+  <w:abstractNum w:abstractNumId="8" w15:restartNumberingAfterBreak="0">
     <w:nsid w:val="0EC72DCE"/>
     <w:multiLevelType w:val="hybridMultilevel"/>
-    <w:tmpl w:val="D22EB60E"/>
+    <w:tmpl w:val="080E6568"/>
     <w:lvl w:ilvl="0" w:tplc="0409000F">
-      <w:start w:val="1"/>
       <w:numFmt w:val="decimal"/>
       <w:lvlText w:val="%1."/>
       <w:lvlJc w:val="left"/>
@@ -11793,7 +12255,102 @@
       </w:pPr>
     </w:lvl>
   </w:abstractNum>
-  <w:abstractNum w:abstractNumId="8" w15:restartNumberingAfterBreak="0">
+  <w:abstractNum w:abstractNumId="9" w15:restartNumberingAfterBreak="0">
+    <w:nsid w:val="14E71958"/>
+    <w:multiLevelType w:val="multilevel"/>
+    <w:tmpl w:val="04070025"/>
+    <w:lvl w:ilvl="0">
+      <w:start w:val="1"/>
+      <w:numFmt w:val="decimal"/>
+      <w:pStyle w:val="berschrift1"/>
+      <w:lvlText w:val="%1"/>
+      <w:lvlJc w:val="left"/>
+      <w:pPr>
+        <w:ind w:left="432" w:hanging="432"/>
+      </w:pPr>
+    </w:lvl>
+    <w:lvl w:ilvl="1">
+      <w:start w:val="1"/>
+      <w:numFmt w:val="decimal"/>
+      <w:pStyle w:val="berschrift2"/>
+      <w:lvlText w:val="%1.%2"/>
+      <w:lvlJc w:val="left"/>
+      <w:pPr>
+        <w:ind w:left="576" w:hanging="576"/>
+      </w:pPr>
+    </w:lvl>
+    <w:lvl w:ilvl="2">
+      <w:start w:val="1"/>
+      <w:numFmt w:val="decimal"/>
+      <w:pStyle w:val="berschrift3"/>
+      <w:lvlText w:val="%1.%2.%3"/>
+      <w:lvlJc w:val="left"/>
+      <w:pPr>
+        <w:ind w:left="720" w:hanging="720"/>
+      </w:pPr>
+    </w:lvl>
+    <w:lvl w:ilvl="3">
+      <w:start w:val="1"/>
+      <w:numFmt w:val="decimal"/>
+      <w:pStyle w:val="berschrift4"/>
+      <w:lvlText w:val="%1.%2.%3.%4"/>
+      <w:lvlJc w:val="left"/>
+      <w:pPr>
+        <w:ind w:left="864" w:hanging="864"/>
+      </w:pPr>
+    </w:lvl>
+    <w:lvl w:ilvl="4">
+      <w:start w:val="1"/>
+      <w:numFmt w:val="decimal"/>
+      <w:pStyle w:val="berschrift5"/>
+      <w:lvlText w:val="%1.%2.%3.%4.%5"/>
+      <w:lvlJc w:val="left"/>
+      <w:pPr>
+        <w:ind w:left="1008" w:hanging="1008"/>
+      </w:pPr>
+    </w:lvl>
+    <w:lvl w:ilvl="5">
+      <w:start w:val="1"/>
+      <w:numFmt w:val="decimal"/>
+      <w:pStyle w:val="berschrift6"/>
+      <w:lvlText w:val="%1.%2.%3.%4.%5.%6"/>
+      <w:lvlJc w:val="left"/>
+      <w:pPr>
+        <w:ind w:left="1152" w:hanging="1152"/>
+      </w:pPr>
+    </w:lvl>
+    <w:lvl w:ilvl="6">
+      <w:start w:val="1"/>
+      <w:numFmt w:val="decimal"/>
+      <w:pStyle w:val="berschrift7"/>
+      <w:lvlText w:val="%1.%2.%3.%4.%5.%6.%7"/>
+      <w:lvlJc w:val="left"/>
+      <w:pPr>
+        <w:ind w:left="1296" w:hanging="1296"/>
+      </w:pPr>
+    </w:lvl>
+    <w:lvl w:ilvl="7">
+      <w:start w:val="1"/>
+      <w:numFmt w:val="decimal"/>
+      <w:pStyle w:val="berschrift8"/>
+      <w:lvlText w:val="%1.%2.%3.%4.%5.%6.%7.%8"/>
+      <w:lvlJc w:val="left"/>
+      <w:pPr>
+        <w:ind w:left="1440" w:hanging="1440"/>
+      </w:pPr>
+    </w:lvl>
+    <w:lvl w:ilvl="8">
+      <w:start w:val="1"/>
+      <w:numFmt w:val="decimal"/>
+      <w:pStyle w:val="berschrift9"/>
+      <w:lvlText w:val="%1.%2.%3.%4.%5.%6.%7.%8.%9"/>
+      <w:lvlJc w:val="left"/>
+      <w:pPr>
+        <w:ind w:left="1584" w:hanging="1584"/>
+      </w:pPr>
+    </w:lvl>
+  </w:abstractNum>
+  <w:abstractNum w:abstractNumId="10" w15:restartNumberingAfterBreak="0">
     <w:nsid w:val="210322FA"/>
     <w:multiLevelType w:val="multilevel"/>
     <w:tmpl w:val="4F40E01A"/>
@@ -11906,7 +12463,7 @@
       </w:rPr>
     </w:lvl>
   </w:abstractNum>
-  <w:abstractNum w:abstractNumId="9" w15:restartNumberingAfterBreak="0">
+  <w:abstractNum w:abstractNumId="11" w15:restartNumberingAfterBreak="0">
     <w:nsid w:val="25381DB8"/>
     <w:multiLevelType w:val="hybridMultilevel"/>
     <w:tmpl w:val="8B2ED636"/>
@@ -11992,7 +12549,7 @@
       </w:pPr>
     </w:lvl>
   </w:abstractNum>
-  <w:abstractNum w:abstractNumId="10" w15:restartNumberingAfterBreak="0">
+  <w:abstractNum w:abstractNumId="12" w15:restartNumberingAfterBreak="0">
     <w:nsid w:val="2A925913"/>
     <w:multiLevelType w:val="hybridMultilevel"/>
     <w:tmpl w:val="0ADC0048"/>
@@ -12081,7 +12638,103 @@
       </w:pPr>
     </w:lvl>
   </w:abstractNum>
-  <w:abstractNum w:abstractNumId="11" w15:restartNumberingAfterBreak="0">
+  <w:abstractNum w:abstractNumId="13" w15:restartNumberingAfterBreak="0">
+    <w:nsid w:val="2B341A51"/>
+    <w:multiLevelType w:val="hybridMultilevel"/>
+    <w:tmpl w:val="49A4694E"/>
+    <w:lvl w:ilvl="0" w:tplc="0F7ED38C">
+      <w:start w:val="1"/>
+      <mc:AlternateContent>
+        <mc:Choice Requires="w14">
+          <w:numFmt w:val="custom" w:format="001, 002, 003, ..."/>
+        </mc:Choice>
+        <mc:Fallback>
+          <w:numFmt w:val="decimal"/>
+        </mc:Fallback>
+      </mc:AlternateContent>
+      <w:lvlText w:val="%1"/>
+      <w:lvlJc w:val="left"/>
+      <w:pPr>
+        <w:ind w:left="720" w:hanging="360"/>
+      </w:pPr>
+      <w:rPr>
+        <w:rFonts w:hint="default"/>
+      </w:rPr>
+    </w:lvl>
+    <w:lvl w:ilvl="1" w:tplc="04070019" w:tentative="1">
+      <w:start w:val="1"/>
+      <w:numFmt w:val="lowerLetter"/>
+      <w:lvlText w:val="%2."/>
+      <w:lvlJc w:val="left"/>
+      <w:pPr>
+        <w:ind w:left="1440" w:hanging="360"/>
+      </w:pPr>
+    </w:lvl>
+    <w:lvl w:ilvl="2" w:tplc="0407001B" w:tentative="1">
+      <w:start w:val="1"/>
+      <w:numFmt w:val="lowerRoman"/>
+      <w:lvlText w:val="%3."/>
+      <w:lvlJc w:val="right"/>
+      <w:pPr>
+        <w:ind w:left="2160" w:hanging="180"/>
+      </w:pPr>
+    </w:lvl>
+    <w:lvl w:ilvl="3" w:tplc="0407000F" w:tentative="1">
+      <w:start w:val="1"/>
+      <w:numFmt w:val="decimal"/>
+      <w:lvlText w:val="%4."/>
+      <w:lvlJc w:val="left"/>
+      <w:pPr>
+        <w:ind w:left="2880" w:hanging="360"/>
+      </w:pPr>
+    </w:lvl>
+    <w:lvl w:ilvl="4" w:tplc="04070019" w:tentative="1">
+      <w:start w:val="1"/>
+      <w:numFmt w:val="lowerLetter"/>
+      <w:lvlText w:val="%5."/>
+      <w:lvlJc w:val="left"/>
+      <w:pPr>
+        <w:ind w:left="3600" w:hanging="360"/>
+      </w:pPr>
+    </w:lvl>
+    <w:lvl w:ilvl="5" w:tplc="0407001B" w:tentative="1">
+      <w:start w:val="1"/>
+      <w:numFmt w:val="lowerRoman"/>
+      <w:lvlText w:val="%6."/>
+      <w:lvlJc w:val="right"/>
+      <w:pPr>
+        <w:ind w:left="4320" w:hanging="180"/>
+      </w:pPr>
+    </w:lvl>
+    <w:lvl w:ilvl="6" w:tplc="0407000F" w:tentative="1">
+      <w:start w:val="1"/>
+      <w:numFmt w:val="decimal"/>
+      <w:lvlText w:val="%7."/>
+      <w:lvlJc w:val="left"/>
+      <w:pPr>
+        <w:ind w:left="5040" w:hanging="360"/>
+      </w:pPr>
+    </w:lvl>
+    <w:lvl w:ilvl="7" w:tplc="04070019" w:tentative="1">
+      <w:start w:val="1"/>
+      <w:numFmt w:val="lowerLetter"/>
+      <w:lvlText w:val="%8."/>
+      <w:lvlJc w:val="left"/>
+      <w:pPr>
+        <w:ind w:left="5760" w:hanging="360"/>
+      </w:pPr>
+    </w:lvl>
+    <w:lvl w:ilvl="8" w:tplc="0407001B" w:tentative="1">
+      <w:start w:val="1"/>
+      <w:numFmt w:val="lowerRoman"/>
+      <w:lvlText w:val="%9."/>
+      <w:lvlJc w:val="right"/>
+      <w:pPr>
+        <w:ind w:left="6480" w:hanging="180"/>
+      </w:pPr>
+    </w:lvl>
+  </w:abstractNum>
+  <w:abstractNum w:abstractNumId="14" w15:restartNumberingAfterBreak="0">
     <w:nsid w:val="34EB5DB1"/>
     <w:multiLevelType w:val="multilevel"/>
     <w:tmpl w:val="4F40E01A"/>
@@ -12194,7 +12847,7 @@
       </w:rPr>
     </w:lvl>
   </w:abstractNum>
-  <w:abstractNum w:abstractNumId="12" w15:restartNumberingAfterBreak="0">
+  <w:abstractNum w:abstractNumId="15" w15:restartNumberingAfterBreak="0">
     <w:nsid w:val="36A756FD"/>
     <w:multiLevelType w:val="hybridMultilevel"/>
     <w:tmpl w:val="3B744C4A"/>
@@ -12306,7 +12959,7 @@
       </w:rPr>
     </w:lvl>
   </w:abstractNum>
-  <w:abstractNum w:abstractNumId="13" w15:restartNumberingAfterBreak="0">
+  <w:abstractNum w:abstractNumId="16" w15:restartNumberingAfterBreak="0">
     <w:nsid w:val="42EC2707"/>
     <w:multiLevelType w:val="multilevel"/>
     <w:tmpl w:val="4F40E01A"/>
@@ -12419,7 +13072,7 @@
       </w:rPr>
     </w:lvl>
   </w:abstractNum>
-  <w:abstractNum w:abstractNumId="14" w15:restartNumberingAfterBreak="0">
+  <w:abstractNum w:abstractNumId="17" w15:restartNumberingAfterBreak="0">
     <w:nsid w:val="43277FA7"/>
     <w:multiLevelType w:val="multilevel"/>
     <w:tmpl w:val="4F40E01A"/>
@@ -12532,7 +13185,7 @@
       </w:rPr>
     </w:lvl>
   </w:abstractNum>
-  <w:abstractNum w:abstractNumId="15" w15:restartNumberingAfterBreak="0">
+  <w:abstractNum w:abstractNumId="18" w15:restartNumberingAfterBreak="0">
     <w:nsid w:val="43571D3E"/>
     <w:multiLevelType w:val="multilevel"/>
     <w:tmpl w:val="4F40E01A"/>
@@ -12645,7 +13298,7 @@
       </w:rPr>
     </w:lvl>
   </w:abstractNum>
-  <w:abstractNum w:abstractNumId="16" w15:restartNumberingAfterBreak="0">
+  <w:abstractNum w:abstractNumId="19" w15:restartNumberingAfterBreak="0">
     <w:nsid w:val="46A03992"/>
     <w:multiLevelType w:val="hybridMultilevel"/>
     <w:tmpl w:val="0ADC0048"/>
@@ -12734,7 +13387,7 @@
       </w:pPr>
     </w:lvl>
   </w:abstractNum>
-  <w:abstractNum w:abstractNumId="17" w15:restartNumberingAfterBreak="0">
+  <w:abstractNum w:abstractNumId="20" w15:restartNumberingAfterBreak="0">
     <w:nsid w:val="49C250EF"/>
     <w:multiLevelType w:val="multilevel"/>
     <w:tmpl w:val="0409001F"/>
@@ -12820,7 +13473,7 @@
       </w:pPr>
     </w:lvl>
   </w:abstractNum>
-  <w:abstractNum w:abstractNumId="18" w15:restartNumberingAfterBreak="0">
+  <w:abstractNum w:abstractNumId="21" w15:restartNumberingAfterBreak="0">
     <w:nsid w:val="4C2E581F"/>
     <w:multiLevelType w:val="hybridMultilevel"/>
     <w:tmpl w:val="AED83E4C"/>
@@ -12906,7 +13559,7 @@
       </w:pPr>
     </w:lvl>
   </w:abstractNum>
-  <w:abstractNum w:abstractNumId="19" w15:restartNumberingAfterBreak="0">
+  <w:abstractNum w:abstractNumId="22" w15:restartNumberingAfterBreak="0">
     <w:nsid w:val="52961577"/>
     <w:multiLevelType w:val="multilevel"/>
     <w:tmpl w:val="0409001F"/>
@@ -12992,7 +13645,7 @@
       </w:pPr>
     </w:lvl>
   </w:abstractNum>
-  <w:abstractNum w:abstractNumId="20" w15:restartNumberingAfterBreak="0">
+  <w:abstractNum w:abstractNumId="23" w15:restartNumberingAfterBreak="0">
     <w:nsid w:val="5C921037"/>
     <w:multiLevelType w:val="multilevel"/>
     <w:tmpl w:val="D9681CD0"/>
@@ -13105,7 +13758,7 @@
       </w:rPr>
     </w:lvl>
   </w:abstractNum>
-  <w:abstractNum w:abstractNumId="21" w15:restartNumberingAfterBreak="0">
+  <w:abstractNum w:abstractNumId="24" w15:restartNumberingAfterBreak="0">
     <w:nsid w:val="688F01D3"/>
     <w:multiLevelType w:val="multilevel"/>
     <w:tmpl w:val="4F40E01A"/>
@@ -13218,7 +13871,7 @@
       </w:rPr>
     </w:lvl>
   </w:abstractNum>
-  <w:abstractNum w:abstractNumId="22" w15:restartNumberingAfterBreak="0">
+  <w:abstractNum w:abstractNumId="25" w15:restartNumberingAfterBreak="0">
     <w:nsid w:val="6CC053EC"/>
     <w:multiLevelType w:val="multilevel"/>
     <w:tmpl w:val="4F40E01A"/>
@@ -13331,7 +13984,7 @@
       </w:rPr>
     </w:lvl>
   </w:abstractNum>
-  <w:abstractNum w:abstractNumId="23" w15:restartNumberingAfterBreak="0">
+  <w:abstractNum w:abstractNumId="26" w15:restartNumberingAfterBreak="0">
     <w:nsid w:val="6E1F77E6"/>
     <w:multiLevelType w:val="hybridMultilevel"/>
     <w:tmpl w:val="A6AE13E6"/>
@@ -13417,7 +14070,7 @@
       </w:pPr>
     </w:lvl>
   </w:abstractNum>
-  <w:abstractNum w:abstractNumId="24" w15:restartNumberingAfterBreak="0">
+  <w:abstractNum w:abstractNumId="27" w15:restartNumberingAfterBreak="0">
     <w:nsid w:val="6E267B98"/>
     <w:multiLevelType w:val="hybridMultilevel"/>
     <w:tmpl w:val="B62892BE"/>
@@ -13530,7 +14183,7 @@
       </w:rPr>
     </w:lvl>
   </w:abstractNum>
-  <w:abstractNum w:abstractNumId="25" w15:restartNumberingAfterBreak="0">
+  <w:abstractNum w:abstractNumId="28" w15:restartNumberingAfterBreak="0">
     <w:nsid w:val="71C561D5"/>
     <w:multiLevelType w:val="hybridMultilevel"/>
     <w:tmpl w:val="CB9CB0D8"/>
@@ -13616,7 +14269,7 @@
       </w:pPr>
     </w:lvl>
   </w:abstractNum>
-  <w:abstractNum w:abstractNumId="26" w15:restartNumberingAfterBreak="0">
+  <w:abstractNum w:abstractNumId="29" w15:restartNumberingAfterBreak="0">
     <w:nsid w:val="727C5EFC"/>
     <w:multiLevelType w:val="multilevel"/>
     <w:tmpl w:val="4F40E01A"/>
@@ -13729,7 +14382,7 @@
       </w:rPr>
     </w:lvl>
   </w:abstractNum>
-  <w:abstractNum w:abstractNumId="27" w15:restartNumberingAfterBreak="0">
+  <w:abstractNum w:abstractNumId="30" w15:restartNumberingAfterBreak="0">
     <w:nsid w:val="780B1E40"/>
     <w:multiLevelType w:val="multilevel"/>
     <w:tmpl w:val="4F40E01A"/>
@@ -13842,7 +14495,7 @@
       </w:rPr>
     </w:lvl>
   </w:abstractNum>
-  <w:abstractNum w:abstractNumId="28" w15:restartNumberingAfterBreak="0">
+  <w:abstractNum w:abstractNumId="31" w15:restartNumberingAfterBreak="0">
     <w:nsid w:val="7F151D4D"/>
     <w:multiLevelType w:val="hybridMultilevel"/>
     <w:tmpl w:val="85849D8E"/>
@@ -13956,28 +14609,28 @@
     </w:lvl>
   </w:abstractNum>
   <w:num w:numId="1">
-    <w:abstractNumId w:val="10"/>
+    <w:abstractNumId w:val="12"/>
   </w:num>
   <w:num w:numId="2">
-    <w:abstractNumId w:val="16"/>
+    <w:abstractNumId w:val="19"/>
   </w:num>
   <w:num w:numId="3">
+    <w:abstractNumId w:val="20"/>
+  </w:num>
+  <w:num w:numId="4">
+    <w:abstractNumId w:val="14"/>
+  </w:num>
+  <w:num w:numId="5">
+    <w:abstractNumId w:val="7"/>
+  </w:num>
+  <w:num w:numId="6">
+    <w:abstractNumId w:val="18"/>
+  </w:num>
+  <w:num w:numId="7">
     <w:abstractNumId w:val="17"/>
   </w:num>
-  <w:num w:numId="4">
-    <w:abstractNumId w:val="11"/>
-  </w:num>
-  <w:num w:numId="5">
-    <w:abstractNumId w:val="6"/>
-  </w:num>
-  <w:num w:numId="6">
-    <w:abstractNumId w:val="15"/>
-  </w:num>
-  <w:num w:numId="7">
-    <w:abstractNumId w:val="14"/>
-  </w:num>
   <w:num w:numId="8">
-    <w:abstractNumId w:val="19"/>
+    <w:abstractNumId w:val="22"/>
   </w:num>
   <w:num w:numId="9">
     <w:abstractNumId w:val="1"/>
@@ -13986,46 +14639,46 @@
     <w:abstractNumId w:val="0"/>
   </w:num>
   <w:num w:numId="11">
-    <w:abstractNumId w:val="28"/>
+    <w:abstractNumId w:val="31"/>
   </w:num>
   <w:num w:numId="12">
-    <w:abstractNumId w:val="22"/>
+    <w:abstractNumId w:val="25"/>
   </w:num>
   <w:num w:numId="13">
-    <w:abstractNumId w:val="18"/>
+    <w:abstractNumId w:val="21"/>
   </w:num>
   <w:num w:numId="14">
-    <w:abstractNumId w:val="20"/>
+    <w:abstractNumId w:val="23"/>
   </w:num>
   <w:num w:numId="15">
     <w:abstractNumId w:val="3"/>
   </w:num>
   <w:num w:numId="16">
-    <w:abstractNumId w:val="9"/>
+    <w:abstractNumId w:val="11"/>
   </w:num>
   <w:num w:numId="17">
-    <w:abstractNumId w:val="27"/>
+    <w:abstractNumId w:val="30"/>
   </w:num>
   <w:num w:numId="18">
-    <w:abstractNumId w:val="5"/>
+    <w:abstractNumId w:val="6"/>
   </w:num>
   <w:num w:numId="19">
-    <w:abstractNumId w:val="26"/>
+    <w:abstractNumId w:val="29"/>
   </w:num>
   <w:num w:numId="20">
-    <w:abstractNumId w:val="8"/>
+    <w:abstractNumId w:val="10"/>
   </w:num>
   <w:num w:numId="21">
-    <w:abstractNumId w:val="21"/>
+    <w:abstractNumId w:val="24"/>
   </w:num>
   <w:num w:numId="22">
-    <w:abstractNumId w:val="13"/>
+    <w:abstractNumId w:val="16"/>
   </w:num>
   <w:num w:numId="23">
     <w:abstractNumId w:val="2"/>
   </w:num>
   <w:num w:numId="24">
-    <w:abstractNumId w:val="23"/>
+    <w:abstractNumId w:val="26"/>
     <w:lvlOverride w:ilvl="0">
       <w:startOverride w:val="1"/>
     </w:lvlOverride>
@@ -14055,25 +14708,34 @@
     </w:lvlOverride>
   </w:num>
   <w:num w:numId="25">
+    <w:abstractNumId w:val="5"/>
+  </w:num>
+  <w:num w:numId="26">
+    <w:abstractNumId w:val="27"/>
+  </w:num>
+  <w:num w:numId="27">
+    <w:abstractNumId w:val="8"/>
+  </w:num>
+  <w:num w:numId="28">
+    <w:abstractNumId w:val="28"/>
+  </w:num>
+  <w:num w:numId="29">
+    <w:abstractNumId w:val="15"/>
+  </w:num>
+  <w:num w:numId="30">
+    <w:abstractNumId w:val="13"/>
+  </w:num>
+  <w:num w:numId="31">
     <w:abstractNumId w:val="4"/>
   </w:num>
-  <w:num w:numId="26">
-    <w:abstractNumId w:val="24"/>
-  </w:num>
-  <w:num w:numId="27">
-    <w:abstractNumId w:val="7"/>
-  </w:num>
-  <w:num w:numId="28">
-    <w:abstractNumId w:val="25"/>
-  </w:num>
-  <w:num w:numId="29">
-    <w:abstractNumId w:val="12"/>
+  <w:num w:numId="32">
+    <w:abstractNumId w:val="9"/>
   </w:num>
 </w:numbering>
 </file>
 
 <file path=word/styles.xml><?xml version="1.0" encoding="utf-8"?>
-<w:styles xmlns:mc="http://schemas.openxmlformats.org/markup-compatibility/2006" xmlns:r="http://schemas.openxmlformats.org/officeDocument/2006/relationships" xmlns:w="http://schemas.openxmlformats.org/wordprocessingml/2006/main" xmlns:w14="http://schemas.microsoft.com/office/word/2010/wordml" xmlns:w15="http://schemas.microsoft.com/office/word/2012/wordml" xmlns:w16se="http://schemas.microsoft.com/office/word/2015/wordml/symex" mc:Ignorable="w14 w15 w16se">
+<w:styles xmlns:mc="http://schemas.openxmlformats.org/markup-compatibility/2006" xmlns:r="http://schemas.openxmlformats.org/officeDocument/2006/relationships" xmlns:w="http://schemas.openxmlformats.org/wordprocessingml/2006/main" xmlns:w14="http://schemas.microsoft.com/office/word/2010/wordml" xmlns:w15="http://schemas.microsoft.com/office/word/2012/wordml" xmlns:w16cid="http://schemas.microsoft.com/office/word/2016/wordml/cid" xmlns:w16se="http://schemas.microsoft.com/office/word/2015/wordml/symex" mc:Ignorable="w14 w15 w16se w16cid">
   <w:docDefaults>
     <w:rPrDefault>
       <w:rPr>
@@ -14089,7 +14751,7 @@
       </w:pPr>
     </w:pPrDefault>
   </w:docDefaults>
-  <w:latentStyles w:defLockedState="0" w:defUIPriority="99" w:defSemiHidden="0" w:defUnhideWhenUsed="0" w:defQFormat="0" w:count="371">
+  <w:latentStyles w:defLockedState="0" w:defUIPriority="99" w:defSemiHidden="0" w:defUnhideWhenUsed="0" w:defQFormat="0" w:count="375">
     <w:lsdException w:name="Normal" w:uiPriority="0" w:qFormat="1"/>
     <w:lsdException w:name="heading 1" w:uiPriority="9" w:qFormat="1"/>
     <w:lsdException w:name="heading 2" w:semiHidden="1" w:uiPriority="9" w:unhideWhenUsed="1" w:qFormat="1"/>
@@ -14195,7 +14857,6 @@
     <w:lsdException w:name="HTML Sample" w:semiHidden="1" w:unhideWhenUsed="1"/>
     <w:lsdException w:name="HTML Typewriter" w:semiHidden="1" w:unhideWhenUsed="1"/>
     <w:lsdException w:name="HTML Variable" w:semiHidden="1" w:unhideWhenUsed="1"/>
-    <w:lsdException w:name="Normal Table" w:semiHidden="1" w:unhideWhenUsed="1"/>
     <w:lsdException w:name="annotation subject" w:semiHidden="1" w:unhideWhenUsed="1"/>
     <w:lsdException w:name="No List" w:semiHidden="1" w:unhideWhenUsed="1"/>
     <w:lsdException w:name="Outline List 1" w:semiHidden="1" w:unhideWhenUsed="1"/>
@@ -14239,10 +14900,8 @@
     <w:lsdException w:name="Table Elegant" w:semiHidden="1" w:unhideWhenUsed="1"/>
     <w:lsdException w:name="Table Professional" w:semiHidden="1" w:unhideWhenUsed="1"/>
     <w:lsdException w:name="Table Subtle 1" w:semiHidden="1" w:unhideWhenUsed="1"/>
-    <w:lsdException w:name="Table Subtle 2" w:semiHidden="1" w:unhideWhenUsed="1"/>
     <w:lsdException w:name="Table Web 1" w:semiHidden="1" w:unhideWhenUsed="1"/>
     <w:lsdException w:name="Table Web 2" w:semiHidden="1" w:unhideWhenUsed="1"/>
-    <w:lsdException w:name="Table Web 3" w:semiHidden="1" w:unhideWhenUsed="1"/>
     <w:lsdException w:name="Balloon Text" w:semiHidden="1" w:unhideWhenUsed="1"/>
     <w:lsdException w:name="Table Grid" w:uiPriority="39"/>
     <w:lsdException w:name="Table Theme" w:semiHidden="1" w:unhideWhenUsed="1"/>
@@ -14461,6 +15120,10 @@
     <w:lsdException w:name="List Table 5 Dark Accent 6" w:uiPriority="50"/>
     <w:lsdException w:name="List Table 6 Colorful Accent 6" w:uiPriority="51"/>
     <w:lsdException w:name="List Table 7 Colorful Accent 6" w:uiPriority="52"/>
+    <w:lsdException w:name="Mention" w:semiHidden="1" w:unhideWhenUsed="1"/>
+    <w:lsdException w:name="Smart Hyperlink" w:semiHidden="1" w:unhideWhenUsed="1"/>
+    <w:lsdException w:name="Hashtag" w:semiHidden="1" w:unhideWhenUsed="1"/>
+    <w:lsdException w:name="Unresolved Mention" w:semiHidden="1" w:unhideWhenUsed="1"/>
   </w:latentStyles>
   <w:style w:type="paragraph" w:default="1" w:styleId="Standard">
     <w:name w:val="Normal"/>
@@ -14477,6 +15140,9 @@
     <w:pPr>
       <w:keepNext/>
       <w:keepLines/>
+      <w:numPr>
+        <w:numId w:val="32"/>
+      </w:numPr>
       <w:spacing w:before="240" w:after="0"/>
       <w:outlineLvl w:val="0"/>
     </w:pPr>
@@ -14499,6 +15165,10 @@
     <w:pPr>
       <w:keepNext/>
       <w:keepLines/>
+      <w:numPr>
+        <w:ilvl w:val="1"/>
+        <w:numId w:val="32"/>
+      </w:numPr>
       <w:spacing w:before="40" w:after="0"/>
       <w:outlineLvl w:val="1"/>
     </w:pPr>
@@ -14521,6 +15191,10 @@
     <w:pPr>
       <w:keepNext/>
       <w:keepLines/>
+      <w:numPr>
+        <w:ilvl w:val="2"/>
+        <w:numId w:val="32"/>
+      </w:numPr>
       <w:spacing w:before="40" w:after="0"/>
       <w:outlineLvl w:val="2"/>
     </w:pPr>
@@ -14529,6 +15203,166 @@
       <w:color w:val="1F4D78" w:themeColor="accent1" w:themeShade="7F"/>
       <w:sz w:val="24"/>
       <w:szCs w:val="24"/>
+    </w:rPr>
+  </w:style>
+  <w:style w:type="paragraph" w:styleId="berschrift4">
+    <w:name w:val="heading 4"/>
+    <w:basedOn w:val="Standard"/>
+    <w:next w:val="Standard"/>
+    <w:link w:val="berschrift4Zchn"/>
+    <w:uiPriority w:val="9"/>
+    <w:semiHidden/>
+    <w:unhideWhenUsed/>
+    <w:qFormat/>
+    <w:rsid w:val="000E1FD4"/>
+    <w:pPr>
+      <w:keepNext/>
+      <w:keepLines/>
+      <w:numPr>
+        <w:ilvl w:val="3"/>
+        <w:numId w:val="32"/>
+      </w:numPr>
+      <w:spacing w:before="40" w:after="0"/>
+      <w:outlineLvl w:val="3"/>
+    </w:pPr>
+    <w:rPr>
+      <w:rFonts w:asciiTheme="majorHAnsi" w:eastAsiaTheme="majorEastAsia" w:hAnsiTheme="majorHAnsi" w:cstheme="majorBidi"/>
+      <w:i/>
+      <w:iCs/>
+      <w:color w:val="2E74B5" w:themeColor="accent1" w:themeShade="BF"/>
+    </w:rPr>
+  </w:style>
+  <w:style w:type="paragraph" w:styleId="berschrift5">
+    <w:name w:val="heading 5"/>
+    <w:basedOn w:val="Standard"/>
+    <w:next w:val="Standard"/>
+    <w:link w:val="berschrift5Zchn"/>
+    <w:uiPriority w:val="9"/>
+    <w:semiHidden/>
+    <w:unhideWhenUsed/>
+    <w:qFormat/>
+    <w:rsid w:val="000E1FD4"/>
+    <w:pPr>
+      <w:keepNext/>
+      <w:keepLines/>
+      <w:numPr>
+        <w:ilvl w:val="4"/>
+        <w:numId w:val="32"/>
+      </w:numPr>
+      <w:spacing w:before="40" w:after="0"/>
+      <w:outlineLvl w:val="4"/>
+    </w:pPr>
+    <w:rPr>
+      <w:rFonts w:asciiTheme="majorHAnsi" w:eastAsiaTheme="majorEastAsia" w:hAnsiTheme="majorHAnsi" w:cstheme="majorBidi"/>
+      <w:color w:val="2E74B5" w:themeColor="accent1" w:themeShade="BF"/>
+    </w:rPr>
+  </w:style>
+  <w:style w:type="paragraph" w:styleId="berschrift6">
+    <w:name w:val="heading 6"/>
+    <w:basedOn w:val="Standard"/>
+    <w:next w:val="Standard"/>
+    <w:link w:val="berschrift6Zchn"/>
+    <w:uiPriority w:val="9"/>
+    <w:semiHidden/>
+    <w:unhideWhenUsed/>
+    <w:qFormat/>
+    <w:rsid w:val="000E1FD4"/>
+    <w:pPr>
+      <w:keepNext/>
+      <w:keepLines/>
+      <w:numPr>
+        <w:ilvl w:val="5"/>
+        <w:numId w:val="32"/>
+      </w:numPr>
+      <w:spacing w:before="40" w:after="0"/>
+      <w:outlineLvl w:val="5"/>
+    </w:pPr>
+    <w:rPr>
+      <w:rFonts w:asciiTheme="majorHAnsi" w:eastAsiaTheme="majorEastAsia" w:hAnsiTheme="majorHAnsi" w:cstheme="majorBidi"/>
+      <w:color w:val="1F4D78" w:themeColor="accent1" w:themeShade="7F"/>
+    </w:rPr>
+  </w:style>
+  <w:style w:type="paragraph" w:styleId="berschrift7">
+    <w:name w:val="heading 7"/>
+    <w:basedOn w:val="Standard"/>
+    <w:next w:val="Standard"/>
+    <w:link w:val="berschrift7Zchn"/>
+    <w:uiPriority w:val="9"/>
+    <w:semiHidden/>
+    <w:unhideWhenUsed/>
+    <w:qFormat/>
+    <w:rsid w:val="000E1FD4"/>
+    <w:pPr>
+      <w:keepNext/>
+      <w:keepLines/>
+      <w:numPr>
+        <w:ilvl w:val="6"/>
+        <w:numId w:val="32"/>
+      </w:numPr>
+      <w:spacing w:before="40" w:after="0"/>
+      <w:outlineLvl w:val="6"/>
+    </w:pPr>
+    <w:rPr>
+      <w:rFonts w:asciiTheme="majorHAnsi" w:eastAsiaTheme="majorEastAsia" w:hAnsiTheme="majorHAnsi" w:cstheme="majorBidi"/>
+      <w:i/>
+      <w:iCs/>
+      <w:color w:val="1F4D78" w:themeColor="accent1" w:themeShade="7F"/>
+    </w:rPr>
+  </w:style>
+  <w:style w:type="paragraph" w:styleId="berschrift8">
+    <w:name w:val="heading 8"/>
+    <w:basedOn w:val="Standard"/>
+    <w:next w:val="Standard"/>
+    <w:link w:val="berschrift8Zchn"/>
+    <w:uiPriority w:val="9"/>
+    <w:semiHidden/>
+    <w:unhideWhenUsed/>
+    <w:qFormat/>
+    <w:rsid w:val="000E1FD4"/>
+    <w:pPr>
+      <w:keepNext/>
+      <w:keepLines/>
+      <w:numPr>
+        <w:ilvl w:val="7"/>
+        <w:numId w:val="32"/>
+      </w:numPr>
+      <w:spacing w:before="40" w:after="0"/>
+      <w:outlineLvl w:val="7"/>
+    </w:pPr>
+    <w:rPr>
+      <w:rFonts w:asciiTheme="majorHAnsi" w:eastAsiaTheme="majorEastAsia" w:hAnsiTheme="majorHAnsi" w:cstheme="majorBidi"/>
+      <w:color w:val="272727" w:themeColor="text1" w:themeTint="D8"/>
+      <w:sz w:val="21"/>
+      <w:szCs w:val="21"/>
+    </w:rPr>
+  </w:style>
+  <w:style w:type="paragraph" w:styleId="berschrift9">
+    <w:name w:val="heading 9"/>
+    <w:basedOn w:val="Standard"/>
+    <w:next w:val="Standard"/>
+    <w:link w:val="berschrift9Zchn"/>
+    <w:uiPriority w:val="9"/>
+    <w:semiHidden/>
+    <w:unhideWhenUsed/>
+    <w:qFormat/>
+    <w:rsid w:val="000E1FD4"/>
+    <w:pPr>
+      <w:keepNext/>
+      <w:keepLines/>
+      <w:numPr>
+        <w:ilvl w:val="8"/>
+        <w:numId w:val="32"/>
+      </w:numPr>
+      <w:spacing w:before="40" w:after="0"/>
+      <w:outlineLvl w:val="8"/>
+    </w:pPr>
+    <w:rPr>
+      <w:rFonts w:asciiTheme="majorHAnsi" w:eastAsiaTheme="majorEastAsia" w:hAnsiTheme="majorHAnsi" w:cstheme="majorBidi"/>
+      <w:i/>
+      <w:iCs/>
+      <w:color w:val="272727" w:themeColor="text1" w:themeTint="D8"/>
+      <w:sz w:val="21"/>
+      <w:szCs w:val="21"/>
     </w:rPr>
   </w:style>
   <w:style w:type="character" w:default="1" w:styleId="Absatz-Standardschriftart">
@@ -14706,6 +15540,9 @@
     <w:qFormat/>
     <w:rsid w:val="004566EB"/>
     <w:pPr>
+      <w:numPr>
+        <w:numId w:val="0"/>
+      </w:numPr>
       <w:outlineLvl w:val="9"/>
     </w:pPr>
   </w:style>
@@ -14890,6 +15727,97 @@
       <w:color w:val="1F4D78" w:themeColor="accent1" w:themeShade="7F"/>
       <w:sz w:val="24"/>
       <w:szCs w:val="24"/>
+    </w:rPr>
+  </w:style>
+  <w:style w:type="paragraph" w:styleId="KeinLeerraum">
+    <w:name w:val="No Spacing"/>
+    <w:uiPriority w:val="1"/>
+    <w:qFormat/>
+    <w:rsid w:val="000E1FD4"/>
+    <w:pPr>
+      <w:spacing w:after="0" w:line="240" w:lineRule="auto"/>
+    </w:pPr>
+  </w:style>
+  <w:style w:type="character" w:customStyle="1" w:styleId="berschrift4Zchn">
+    <w:name w:val="Überschrift 4 Zchn"/>
+    <w:basedOn w:val="Absatz-Standardschriftart"/>
+    <w:link w:val="berschrift4"/>
+    <w:uiPriority w:val="9"/>
+    <w:semiHidden/>
+    <w:rsid w:val="000E1FD4"/>
+    <w:rPr>
+      <w:rFonts w:asciiTheme="majorHAnsi" w:eastAsiaTheme="majorEastAsia" w:hAnsiTheme="majorHAnsi" w:cstheme="majorBidi"/>
+      <w:i/>
+      <w:iCs/>
+      <w:color w:val="2E74B5" w:themeColor="accent1" w:themeShade="BF"/>
+    </w:rPr>
+  </w:style>
+  <w:style w:type="character" w:customStyle="1" w:styleId="berschrift5Zchn">
+    <w:name w:val="Überschrift 5 Zchn"/>
+    <w:basedOn w:val="Absatz-Standardschriftart"/>
+    <w:link w:val="berschrift5"/>
+    <w:uiPriority w:val="9"/>
+    <w:semiHidden/>
+    <w:rsid w:val="000E1FD4"/>
+    <w:rPr>
+      <w:rFonts w:asciiTheme="majorHAnsi" w:eastAsiaTheme="majorEastAsia" w:hAnsiTheme="majorHAnsi" w:cstheme="majorBidi"/>
+      <w:color w:val="2E74B5" w:themeColor="accent1" w:themeShade="BF"/>
+    </w:rPr>
+  </w:style>
+  <w:style w:type="character" w:customStyle="1" w:styleId="berschrift6Zchn">
+    <w:name w:val="Überschrift 6 Zchn"/>
+    <w:basedOn w:val="Absatz-Standardschriftart"/>
+    <w:link w:val="berschrift6"/>
+    <w:uiPriority w:val="9"/>
+    <w:semiHidden/>
+    <w:rsid w:val="000E1FD4"/>
+    <w:rPr>
+      <w:rFonts w:asciiTheme="majorHAnsi" w:eastAsiaTheme="majorEastAsia" w:hAnsiTheme="majorHAnsi" w:cstheme="majorBidi"/>
+      <w:color w:val="1F4D78" w:themeColor="accent1" w:themeShade="7F"/>
+    </w:rPr>
+  </w:style>
+  <w:style w:type="character" w:customStyle="1" w:styleId="berschrift7Zchn">
+    <w:name w:val="Überschrift 7 Zchn"/>
+    <w:basedOn w:val="Absatz-Standardschriftart"/>
+    <w:link w:val="berschrift7"/>
+    <w:uiPriority w:val="9"/>
+    <w:semiHidden/>
+    <w:rsid w:val="000E1FD4"/>
+    <w:rPr>
+      <w:rFonts w:asciiTheme="majorHAnsi" w:eastAsiaTheme="majorEastAsia" w:hAnsiTheme="majorHAnsi" w:cstheme="majorBidi"/>
+      <w:i/>
+      <w:iCs/>
+      <w:color w:val="1F4D78" w:themeColor="accent1" w:themeShade="7F"/>
+    </w:rPr>
+  </w:style>
+  <w:style w:type="character" w:customStyle="1" w:styleId="berschrift8Zchn">
+    <w:name w:val="Überschrift 8 Zchn"/>
+    <w:basedOn w:val="Absatz-Standardschriftart"/>
+    <w:link w:val="berschrift8"/>
+    <w:uiPriority w:val="9"/>
+    <w:semiHidden/>
+    <w:rsid w:val="000E1FD4"/>
+    <w:rPr>
+      <w:rFonts w:asciiTheme="majorHAnsi" w:eastAsiaTheme="majorEastAsia" w:hAnsiTheme="majorHAnsi" w:cstheme="majorBidi"/>
+      <w:color w:val="272727" w:themeColor="text1" w:themeTint="D8"/>
+      <w:sz w:val="21"/>
+      <w:szCs w:val="21"/>
+    </w:rPr>
+  </w:style>
+  <w:style w:type="character" w:customStyle="1" w:styleId="berschrift9Zchn">
+    <w:name w:val="Überschrift 9 Zchn"/>
+    <w:basedOn w:val="Absatz-Standardschriftart"/>
+    <w:link w:val="berschrift9"/>
+    <w:uiPriority w:val="9"/>
+    <w:semiHidden/>
+    <w:rsid w:val="000E1FD4"/>
+    <w:rPr>
+      <w:rFonts w:asciiTheme="majorHAnsi" w:eastAsiaTheme="majorEastAsia" w:hAnsiTheme="majorHAnsi" w:cstheme="majorBidi"/>
+      <w:i/>
+      <w:iCs/>
+      <w:color w:val="272727" w:themeColor="text1" w:themeTint="D8"/>
+      <w:sz w:val="21"/>
+      <w:szCs w:val="21"/>
     </w:rPr>
   </w:style>
 </w:styles>
@@ -15161,7 +16089,7 @@
 </file>
 
 <file path=customXml/itemProps1.xml><?xml version="1.0" encoding="utf-8"?>
-<ds:datastoreItem xmlns:ds="http://schemas.openxmlformats.org/officeDocument/2006/customXml" ds:itemID="{2504C10F-C167-4205-95F7-3B2AE1DBB02D}">
+<ds:datastoreItem xmlns:ds="http://schemas.openxmlformats.org/officeDocument/2006/customXml" ds:itemID="{F86AD018-1004-4343-BC60-959CC956F63A}">
   <ds:schemaRefs>
     <ds:schemaRef ds:uri="http://schemas.openxmlformats.org/officeDocument/2006/bibliography"/>
   </ds:schemaRefs>

</xml_diff>